<commit_message>
update 4장 서버 프로그램 구현.docx 4장 064~065
</commit_message>
<xml_diff>
--- a/실기/4장 서버 프로그램 구현.docx
+++ b/실기/4장 서버 프로그램 구현.docx
@@ -41,11 +41,6 @@
       </w:r>
     </w:p>
     <w:p>
-      <w:pPr>
-        <w:rPr>
-          <w:rFonts w:hint="eastAsia"/>
-        </w:rPr>
-      </w:pPr>
       <w:r>
         <w:rPr>
           <w:rFonts w:hint="eastAsia"/>
@@ -76,21 +71,10 @@
         <w:rPr>
           <w:rFonts w:hint="eastAsia"/>
         </w:rPr>
-        <w:t xml:space="preserve">클라이언트 </w:t>
-      </w:r>
-      <w:proofErr w:type="gramStart"/>
-      <w:r>
-        <w:rPr>
-          <w:rFonts w:hint="eastAsia"/>
-        </w:rPr>
-        <w:t xml:space="preserve">종류 </w:t>
-      </w:r>
-      <w:r>
-        <w:t>:</w:t>
-      </w:r>
-      <w:proofErr w:type="gramEnd"/>
-      <w:r>
-        <w:t xml:space="preserve"> </w:t>
+        <w:t xml:space="preserve">클라이언트 종류 </w:t>
+      </w:r>
+      <w:r>
+        <w:t xml:space="preserve">: </w:t>
       </w:r>
       <w:r>
         <w:rPr>
@@ -104,21 +88,10 @@
         <w:rPr>
           <w:rFonts w:hint="eastAsia"/>
         </w:rPr>
-        <w:t xml:space="preserve">서버의 </w:t>
-      </w:r>
-      <w:proofErr w:type="gramStart"/>
-      <w:r>
-        <w:rPr>
-          <w:rFonts w:hint="eastAsia"/>
-        </w:rPr>
-        <w:t xml:space="preserve">종류 </w:t>
-      </w:r>
-      <w:r>
-        <w:t>:</w:t>
-      </w:r>
-      <w:proofErr w:type="gramEnd"/>
-      <w:r>
-        <w:t xml:space="preserve"> </w:t>
+        <w:t xml:space="preserve">서버의 종류 </w:t>
+      </w:r>
+      <w:r>
+        <w:t xml:space="preserve">: </w:t>
       </w:r>
       <w:r>
         <w:rPr>
@@ -176,21 +149,10 @@
         <w:rPr>
           <w:rFonts w:hint="eastAsia"/>
         </w:rPr>
-        <w:t xml:space="preserve">시스템 소프트웨어 </w:t>
-      </w:r>
-      <w:proofErr w:type="gramStart"/>
-      <w:r>
-        <w:rPr>
-          <w:rFonts w:hint="eastAsia"/>
-        </w:rPr>
-        <w:t xml:space="preserve">종류 </w:t>
-      </w:r>
-      <w:r>
-        <w:t>:</w:t>
-      </w:r>
-      <w:proofErr w:type="gramEnd"/>
-      <w:r>
-        <w:t xml:space="preserve"> </w:t>
+        <w:t xml:space="preserve">시스템 소프트웨어 종류 </w:t>
+      </w:r>
+      <w:r>
+        <w:t xml:space="preserve">: </w:t>
       </w:r>
       <w:r>
         <w:rPr>
@@ -216,21 +178,10 @@
         <w:rPr>
           <w:rFonts w:hint="eastAsia"/>
         </w:rPr>
-        <w:t xml:space="preserve">개발 소프트웨어 </w:t>
-      </w:r>
-      <w:proofErr w:type="gramStart"/>
-      <w:r>
-        <w:rPr>
-          <w:rFonts w:hint="eastAsia"/>
-        </w:rPr>
-        <w:t xml:space="preserve">종류 </w:t>
-      </w:r>
-      <w:r>
-        <w:t>:</w:t>
-      </w:r>
-      <w:proofErr w:type="gramEnd"/>
-      <w:r>
-        <w:t xml:space="preserve"> </w:t>
+        <w:t xml:space="preserve">개발 소프트웨어 종류 </w:t>
+      </w:r>
+      <w:r>
+        <w:t xml:space="preserve">: </w:t>
       </w:r>
       <w:r>
         <w:rPr>
@@ -374,19 +325,11 @@
       <w:r>
         <w:t xml:space="preserve">/ </w:t>
       </w:r>
-      <w:proofErr w:type="spellStart"/>
-      <w:r>
-        <w:rPr>
-          <w:rFonts w:hint="eastAsia"/>
-        </w:rPr>
-        <w:t>이식성</w:t>
-      </w:r>
-      <w:proofErr w:type="spellEnd"/>
-      <w:r>
-        <w:rPr>
-          <w:rFonts w:hint="eastAsia"/>
-        </w:rPr>
-        <w:t xml:space="preserve"> </w:t>
+      <w:r>
+        <w:rPr>
+          <w:rFonts w:hint="eastAsia"/>
+        </w:rPr>
+        <w:t xml:space="preserve">이식성 </w:t>
       </w:r>
       <w:r>
         <w:t xml:space="preserve">/ </w:t>
@@ -418,7 +361,6 @@
     <w:p>
       <w:pPr>
         <w:rPr>
-          <w:rFonts w:hint="eastAsia"/>
           <w:sz w:val="22"/>
           <w:shd w:val="pct15" w:color="auto" w:fill="FFFFFF"/>
         </w:rPr>
@@ -640,21 +582,7 @@
         <w:rPr>
           <w:rFonts w:hint="eastAsia"/>
         </w:rPr>
-        <w:t xml:space="preserve">시장 </w:t>
-      </w:r>
-      <w:proofErr w:type="spellStart"/>
-      <w:r>
-        <w:rPr>
-          <w:rFonts w:hint="eastAsia"/>
-        </w:rPr>
-        <w:t>적시성</w:t>
-      </w:r>
-      <w:proofErr w:type="spellEnd"/>
-      <w:r>
-        <w:rPr>
-          <w:rFonts w:hint="eastAsia"/>
-        </w:rPr>
-        <w:t>,</w:t>
+        <w:t>시장 적시성,</w:t>
       </w:r>
       <w:r>
         <w:t xml:space="preserve"> </w:t>
@@ -739,31 +667,21 @@
       <w:r>
         <w:t xml:space="preserve"> </w:t>
       </w:r>
-      <w:proofErr w:type="spellStart"/>
-      <w:r>
-        <w:rPr>
-          <w:rFonts w:hint="eastAsia"/>
-        </w:rPr>
-        <w:t>변경성</w:t>
-      </w:r>
-      <w:proofErr w:type="spellEnd"/>
-      <w:r>
-        <w:rPr>
-          <w:rFonts w:hint="eastAsia"/>
-        </w:rPr>
-        <w:t>,</w:t>
-      </w:r>
-      <w:r>
-        <w:t xml:space="preserve"> </w:t>
-      </w:r>
-      <w:proofErr w:type="spellStart"/>
+      <w:r>
+        <w:rPr>
+          <w:rFonts w:hint="eastAsia"/>
+        </w:rPr>
+        <w:t>변경성,</w:t>
+      </w:r>
+      <w:r>
+        <w:t xml:space="preserve"> </w:t>
+      </w:r>
       <w:r>
         <w:rPr>
           <w:rFonts w:hint="eastAsia"/>
         </w:rPr>
         <w:t>시험성</w:t>
       </w:r>
-      <w:proofErr w:type="spellEnd"/>
     </w:p>
     <w:p>
       <w:r>
@@ -774,52 +692,510 @@
       </w:r>
     </w:p>
     <w:p>
+      <w:r>
+        <w:rPr>
+          <w:rFonts w:hint="eastAsia"/>
+        </w:rPr>
+        <w:t xml:space="preserve">설계 목표 설정 </w:t>
+      </w:r>
+      <w:r>
+        <w:t xml:space="preserve">-&gt; </w:t>
+      </w:r>
+      <w:r>
+        <w:rPr>
+          <w:rFonts w:hint="eastAsia"/>
+        </w:rPr>
+        <w:t xml:space="preserve">시스템 타입 결정 </w:t>
+      </w:r>
+      <w:r>
+        <w:t xml:space="preserve">-&gt; </w:t>
+      </w:r>
+      <w:r>
+        <w:rPr>
+          <w:rFonts w:hint="eastAsia"/>
+        </w:rPr>
+        <w:t xml:space="preserve">아키텍처 패턴 적용 </w:t>
+      </w:r>
+      <w:r>
+        <w:t xml:space="preserve">-&gt; </w:t>
+      </w:r>
+      <w:r>
+        <w:rPr>
+          <w:rFonts w:hint="eastAsia"/>
+        </w:rPr>
+        <w:t xml:space="preserve">서브시스템 구체화 </w:t>
+      </w:r>
+      <w:r>
+        <w:t xml:space="preserve">-&gt; </w:t>
+      </w:r>
+      <w:r>
+        <w:rPr>
+          <w:rFonts w:hint="eastAsia"/>
+        </w:rPr>
+        <w:t>검토</w:t>
+      </w:r>
+    </w:p>
+    <w:p/>
+    <w:p>
       <w:pPr>
         <w:rPr>
-          <w:rFonts w:hint="eastAsia"/>
+          <w:sz w:val="22"/>
+          <w:shd w:val="pct15" w:color="auto" w:fill="FFFFFF"/>
         </w:rPr>
       </w:pPr>
       <w:r>
         <w:rPr>
           <w:rFonts w:hint="eastAsia"/>
-        </w:rPr>
-        <w:t xml:space="preserve">설계 목표 설정 </w:t>
-      </w:r>
-      <w:r>
-        <w:t xml:space="preserve">-&gt; </w:t>
-      </w:r>
-      <w:r>
-        <w:rPr>
-          <w:rFonts w:hint="eastAsia"/>
-        </w:rPr>
-        <w:t xml:space="preserve">시스템 타입 결정 </w:t>
-      </w:r>
-      <w:r>
-        <w:t xml:space="preserve">-&gt; </w:t>
-      </w:r>
-      <w:r>
-        <w:rPr>
-          <w:rFonts w:hint="eastAsia"/>
-        </w:rPr>
-        <w:t xml:space="preserve">아키텍처 패턴 적용 </w:t>
-      </w:r>
-      <w:r>
-        <w:t xml:space="preserve">-&gt; </w:t>
-      </w:r>
-      <w:r>
-        <w:rPr>
-          <w:rFonts w:hint="eastAsia"/>
-        </w:rPr>
-        <w:t xml:space="preserve">서브시스템 구체화 </w:t>
-      </w:r>
-      <w:r>
-        <w:t xml:space="preserve">-&gt; </w:t>
-      </w:r>
-      <w:r>
-        <w:rPr>
-          <w:rFonts w:hint="eastAsia"/>
-        </w:rPr>
-        <w:t>검토</w:t>
+          <w:sz w:val="22"/>
+          <w:shd w:val="pct15" w:color="auto" w:fill="FFFFFF"/>
+        </w:rPr>
+        <w:t>064</w:t>
+      </w:r>
+      <w:r>
+        <w:rPr>
+          <w:sz w:val="22"/>
+          <w:shd w:val="pct15" w:color="auto" w:fill="FFFFFF"/>
+        </w:rPr>
+        <w:t xml:space="preserve"> </w:t>
+      </w:r>
+      <w:r>
+        <w:rPr>
+          <w:rFonts w:hint="eastAsia"/>
+          <w:sz w:val="22"/>
+          <w:shd w:val="pct15" w:color="auto" w:fill="FFFFFF"/>
+        </w:rPr>
+        <w:t>아키텍처 패턴</w:t>
+      </w:r>
+    </w:p>
+    <w:p>
+      <w:r>
+        <w:rPr>
+          <w:rFonts w:hint="eastAsia"/>
+        </w:rPr>
+        <w:t>- 아키텍처를 설계할 때 참조할 수 있는 전형적인 해결 방식 또는 예제</w:t>
+      </w:r>
+    </w:p>
+    <w:p>
+      <w:r>
+        <w:rPr>
+          <w:rFonts w:hint="eastAsia"/>
+        </w:rPr>
+        <w:t xml:space="preserve">레이어패턴 </w:t>
+      </w:r>
+      <w:r>
+        <w:t xml:space="preserve">– </w:t>
+      </w:r>
+      <w:r>
+        <w:rPr>
+          <w:rFonts w:hint="eastAsia"/>
+        </w:rPr>
+        <w:t>시스템을 계층으로 구분하여 구성하는 고전적인 방법의 패턴</w:t>
+      </w:r>
+    </w:p>
+    <w:p>
+      <w:r>
+        <w:rPr>
+          <w:rFonts w:hint="eastAsia"/>
+        </w:rPr>
+        <w:t xml:space="preserve">클라이언트-서버 패턴 </w:t>
+      </w:r>
+      <w:r>
+        <w:t xml:space="preserve">– </w:t>
+      </w:r>
+      <w:r>
+        <w:rPr>
+          <w:rFonts w:hint="eastAsia"/>
+        </w:rPr>
+        <w:t>하나의 서버 컴포넌트와 다수의 클라이언트 컴포넌트로 구성되는 패턴</w:t>
+      </w:r>
+    </w:p>
+    <w:p>
+      <w:r>
+        <w:rPr>
+          <w:rFonts w:hint="eastAsia"/>
+        </w:rPr>
+        <w:t xml:space="preserve">파이프-필터 패턴 </w:t>
+      </w:r>
+      <w:r>
+        <w:t xml:space="preserve">– </w:t>
+      </w:r>
+      <w:r>
+        <w:rPr>
+          <w:rFonts w:hint="eastAsia"/>
+        </w:rPr>
+        <w:t>데이터 스트림 절차의 각 단계를 필터로 캡슐화하여 파이프를 통해 전송하는 패턴</w:t>
+      </w:r>
+    </w:p>
+    <w:p>
+      <w:r>
+        <w:rPr>
+          <w:rFonts w:hint="eastAsia"/>
+        </w:rPr>
+        <w:t xml:space="preserve">모델-뷰-컨트롤러 패턴 </w:t>
+      </w:r>
+      <w:r>
+        <w:t>–</w:t>
+      </w:r>
+      <w:r>
+        <w:t xml:space="preserve"> </w:t>
+      </w:r>
+      <w:r>
+        <w:rPr>
+          <w:rFonts w:hint="eastAsia"/>
+        </w:rPr>
+        <w:t>서브시스템을 모델,</w:t>
+      </w:r>
+      <w:r>
+        <w:t xml:space="preserve"> </w:t>
+      </w:r>
+      <w:r>
+        <w:rPr>
+          <w:rFonts w:hint="eastAsia"/>
+        </w:rPr>
+        <w:t>뷰,</w:t>
+      </w:r>
+      <w:r>
+        <w:t xml:space="preserve"> </w:t>
+      </w:r>
+      <w:r>
+        <w:rPr>
+          <w:rFonts w:hint="eastAsia"/>
+        </w:rPr>
+        <w:t xml:space="preserve">컨트롤러로 구조화하는 패턴 </w:t>
+      </w:r>
+    </w:p>
+    <w:p>
+      <w:r>
+        <w:rPr>
+          <w:rFonts w:hint="eastAsia"/>
+        </w:rPr>
+        <w:t xml:space="preserve">기타 패턴 </w:t>
+      </w:r>
+      <w:r>
+        <w:t xml:space="preserve">– </w:t>
+      </w:r>
+      <w:r>
+        <w:rPr>
+          <w:rFonts w:hint="eastAsia"/>
+        </w:rPr>
+        <w:t xml:space="preserve">마스터-슬레이브 패턴 </w:t>
+      </w:r>
+      <w:r>
+        <w:t xml:space="preserve">/ </w:t>
+      </w:r>
+      <w:r>
+        <w:rPr>
+          <w:rFonts w:hint="eastAsia"/>
+        </w:rPr>
+        <w:t xml:space="preserve">브로커 패턴 </w:t>
+      </w:r>
+      <w:r>
+        <w:t xml:space="preserve">/ </w:t>
+      </w:r>
+      <w:r>
+        <w:rPr>
+          <w:rFonts w:hint="eastAsia"/>
+        </w:rPr>
+        <w:t xml:space="preserve">피어-투-피어 패턴 </w:t>
+      </w:r>
+      <w:r>
+        <w:t xml:space="preserve">/ </w:t>
+      </w:r>
+      <w:r>
+        <w:rPr>
+          <w:rFonts w:hint="eastAsia"/>
+        </w:rPr>
+        <w:t xml:space="preserve">이벤트-버스 패턴 </w:t>
+      </w:r>
+      <w:r>
+        <w:t xml:space="preserve">/ </w:t>
+      </w:r>
+      <w:r>
+        <w:rPr>
+          <w:rFonts w:hint="eastAsia"/>
+        </w:rPr>
+        <w:t xml:space="preserve">블랙보드 패턴 </w:t>
+      </w:r>
+      <w:r>
+        <w:t xml:space="preserve">/ </w:t>
+      </w:r>
+      <w:r>
+        <w:rPr>
+          <w:rFonts w:hint="eastAsia"/>
+        </w:rPr>
+        <w:t xml:space="preserve">인터프리터 패턴 </w:t>
+      </w:r>
+    </w:p>
+    <w:p>
+      <w:pPr>
+        <w:rPr>
+          <w:sz w:val="22"/>
+          <w:shd w:val="pct15" w:color="auto" w:fill="FFFFFF"/>
+        </w:rPr>
+      </w:pPr>
+    </w:p>
+    <w:p>
+      <w:pPr>
+        <w:rPr>
+          <w:sz w:val="22"/>
+          <w:shd w:val="pct15" w:color="auto" w:fill="FFFFFF"/>
+        </w:rPr>
+      </w:pPr>
+      <w:r>
+        <w:rPr>
+          <w:sz w:val="22"/>
+          <w:shd w:val="pct15" w:color="auto" w:fill="FFFFFF"/>
+        </w:rPr>
+        <w:t xml:space="preserve">065 </w:t>
+      </w:r>
+      <w:r>
+        <w:rPr>
+          <w:rFonts w:hint="eastAsia"/>
+          <w:sz w:val="22"/>
+          <w:shd w:val="pct15" w:color="auto" w:fill="FFFFFF"/>
+        </w:rPr>
+        <w:t>객체지향</w:t>
+      </w:r>
+    </w:p>
+    <w:p>
+      <w:r>
+        <w:rPr>
+          <w:rFonts w:hint="eastAsia"/>
+        </w:rPr>
+        <w:t>- 소프트웨어의 각 요소들을 객체로 만든 후,</w:t>
+      </w:r>
+      <w:r>
+        <w:t xml:space="preserve"> </w:t>
+      </w:r>
+      <w:r>
+        <w:rPr>
+          <w:rFonts w:hint="eastAsia"/>
+        </w:rPr>
+        <w:t>객체들을 조립해서 소프트웨어를 개발하는 기법</w:t>
+      </w:r>
+    </w:p>
+    <w:p>
+      <w:r>
+        <w:rPr>
+          <w:rFonts w:hint="eastAsia"/>
+        </w:rPr>
+        <w:t xml:space="preserve">객체지향의 구성 요소 </w:t>
+      </w:r>
+      <w:r>
+        <w:t xml:space="preserve">: </w:t>
+      </w:r>
+      <w:r>
+        <w:rPr>
+          <w:rFonts w:hint="eastAsia"/>
+        </w:rPr>
+        <w:t>객체 /</w:t>
+      </w:r>
+      <w:r>
+        <w:t xml:space="preserve"> </w:t>
+      </w:r>
+      <w:r>
+        <w:rPr>
+          <w:rFonts w:hint="eastAsia"/>
+        </w:rPr>
+        <w:t xml:space="preserve">클래스 </w:t>
+      </w:r>
+      <w:r>
+        <w:t xml:space="preserve">/ </w:t>
+      </w:r>
+      <w:r>
+        <w:rPr>
+          <w:rFonts w:hint="eastAsia"/>
+        </w:rPr>
+        <w:t>메시지</w:t>
+      </w:r>
+    </w:p>
+    <w:p>
+      <w:r>
+        <w:rPr>
+          <w:rFonts w:hint="eastAsia"/>
+        </w:rPr>
+        <w:t xml:space="preserve">객체지향의 특징 </w:t>
+      </w:r>
+      <w:r>
+        <w:t xml:space="preserve">: </w:t>
+      </w:r>
+      <w:r>
+        <w:rPr>
+          <w:rFonts w:hint="eastAsia"/>
+        </w:rPr>
+        <w:t xml:space="preserve">캡슐화 </w:t>
+      </w:r>
+      <w:r>
+        <w:t xml:space="preserve">/ </w:t>
+      </w:r>
+      <w:r>
+        <w:rPr>
+          <w:rFonts w:hint="eastAsia"/>
+        </w:rPr>
+        <w:t xml:space="preserve">상속 </w:t>
+      </w:r>
+      <w:r>
+        <w:t xml:space="preserve">/ </w:t>
+      </w:r>
+      <w:r>
+        <w:rPr>
+          <w:rFonts w:hint="eastAsia"/>
+        </w:rPr>
+        <w:t xml:space="preserve">다형성 </w:t>
+      </w:r>
+      <w:r>
+        <w:t xml:space="preserve">/ </w:t>
+      </w:r>
+      <w:r>
+        <w:rPr>
+          <w:rFonts w:hint="eastAsia"/>
+        </w:rPr>
+        <w:t>연관성</w:t>
+      </w:r>
+    </w:p>
+    <w:p>
+      <w:r>
+        <w:rPr>
+          <w:rFonts w:hint="eastAsia"/>
+        </w:rPr>
+        <w:t xml:space="preserve">객체 </w:t>
+      </w:r>
+      <w:r>
+        <w:t xml:space="preserve">– </w:t>
+      </w:r>
+      <w:r>
+        <w:rPr>
+          <w:rFonts w:hint="eastAsia"/>
+        </w:rPr>
+        <w:t>데이터와 이를 처리하기 위한 함수를 묶어 놓은 소프트웨어 모듈</w:t>
+      </w:r>
+    </w:p>
+    <w:p>
+      <w:r>
+        <w:rPr>
+          <w:rFonts w:hint="eastAsia"/>
+        </w:rPr>
+        <w:t xml:space="preserve">클래스 </w:t>
+      </w:r>
+      <w:r>
+        <w:t xml:space="preserve">– </w:t>
+      </w:r>
+      <w:r>
+        <w:rPr>
+          <w:rFonts w:hint="eastAsia"/>
+        </w:rPr>
+        <w:t>공통된 속성과 연산을 갖는 객체의 집합</w:t>
+      </w:r>
+    </w:p>
+    <w:p>
+      <w:r>
+        <w:rPr>
+          <w:rFonts w:hint="eastAsia"/>
+        </w:rPr>
+        <w:t xml:space="preserve">메시지 </w:t>
+      </w:r>
+      <w:r>
+        <w:t xml:space="preserve">– </w:t>
+      </w:r>
+      <w:r>
+        <w:rPr>
+          <w:rFonts w:hint="eastAsia"/>
+        </w:rPr>
+        <w:t>객체들 간의 상호작용을 하는데 사용되는 수단</w:t>
+      </w:r>
+    </w:p>
+    <w:p>
+      <w:r>
+        <w:rPr>
+          <w:rFonts w:hint="eastAsia"/>
+        </w:rPr>
+        <w:t xml:space="preserve">캡슐화 </w:t>
+      </w:r>
+      <w:r>
+        <w:t xml:space="preserve">– </w:t>
+      </w:r>
+      <w:r>
+        <w:rPr>
+          <w:rFonts w:hint="eastAsia"/>
+        </w:rPr>
+        <w:t>외부에서의 접근을 제한하기 위해 인터페이스를 제외한 세부 내용을 은닉하는 것</w:t>
+      </w:r>
+    </w:p>
+    <w:p>
+      <w:r>
+        <w:rPr>
+          <w:rFonts w:hint="eastAsia"/>
+        </w:rPr>
+        <w:t xml:space="preserve">상속 </w:t>
+      </w:r>
+      <w:r>
+        <w:t xml:space="preserve">– </w:t>
+      </w:r>
+      <w:r>
+        <w:rPr>
+          <w:rFonts w:hint="eastAsia"/>
+        </w:rPr>
+        <w:t>상위 클래스의 모든 속성과 연산을 하위 클래스가 물려받는 것</w:t>
+      </w:r>
+    </w:p>
+    <w:p>
+      <w:r>
+        <w:rPr>
+          <w:rFonts w:hint="eastAsia"/>
+        </w:rPr>
+        <w:t xml:space="preserve">다형성 </w:t>
+      </w:r>
+      <w:r>
+        <w:t xml:space="preserve">– </w:t>
+      </w:r>
+      <w:r>
+        <w:rPr>
+          <w:rFonts w:hint="eastAsia"/>
+        </w:rPr>
+        <w:t>하나의 메시지에 대해 각각의 객체가 가지고 있는 고유한 방법으로 응답할 수 있는 능</w:t>
+      </w:r>
+      <w:r>
+        <w:rPr>
+          <w:rFonts w:hint="eastAsia"/>
+        </w:rPr>
+        <w:lastRenderedPageBreak/>
+        <w:t>력</w:t>
+      </w:r>
+    </w:p>
+    <w:p>
+      <w:r>
+        <w:rPr>
+          <w:rFonts w:hint="eastAsia"/>
+        </w:rPr>
+        <w:t xml:space="preserve">연관성 </w:t>
+      </w:r>
+      <w:r>
+        <w:t xml:space="preserve">– </w:t>
+      </w:r>
+      <w:r>
+        <w:rPr>
+          <w:rFonts w:hint="eastAsia"/>
+        </w:rPr>
+        <w:t>두 개 이상의 객체들이 상호 참조하는 관계</w:t>
+      </w:r>
+    </w:p>
+    <w:p>
+      <w:pPr>
+        <w:rPr>
+          <w:rFonts w:hint="eastAsia"/>
+        </w:rPr>
+      </w:pPr>
+      <w:r>
+        <w:t>I</w:t>
+      </w:r>
+      <w:r>
+        <w:rPr>
+          <w:rFonts w:hint="eastAsia"/>
+        </w:rPr>
+        <w:t xml:space="preserve">s </w:t>
+      </w:r>
+      <w:r>
+        <w:t>member of / is instance of / is part of / is a</w:t>
       </w:r>
       <w:bookmarkStart w:id="0" w:name="_GoBack"/>
       <w:bookmarkEnd w:id="0"/>

</xml_diff>

<commit_message>
update 4장 서버 프로그램 구현.docx 4장 066~067
</commit_message>
<xml_diff>
--- a/실기/4장 서버 프로그램 구현.docx
+++ b/실기/4장 서버 프로그램 구현.docx
@@ -71,10 +71,21 @@
         <w:rPr>
           <w:rFonts w:hint="eastAsia"/>
         </w:rPr>
-        <w:t xml:space="preserve">클라이언트 종류 </w:t>
-      </w:r>
-      <w:r>
-        <w:t xml:space="preserve">: </w:t>
+        <w:t xml:space="preserve">클라이언트 </w:t>
+      </w:r>
+      <w:proofErr w:type="gramStart"/>
+      <w:r>
+        <w:rPr>
+          <w:rFonts w:hint="eastAsia"/>
+        </w:rPr>
+        <w:t xml:space="preserve">종류 </w:t>
+      </w:r>
+      <w:r>
+        <w:t>:</w:t>
+      </w:r>
+      <w:proofErr w:type="gramEnd"/>
+      <w:r>
+        <w:t xml:space="preserve"> </w:t>
       </w:r>
       <w:r>
         <w:rPr>
@@ -88,10 +99,21 @@
         <w:rPr>
           <w:rFonts w:hint="eastAsia"/>
         </w:rPr>
-        <w:t xml:space="preserve">서버의 종류 </w:t>
-      </w:r>
-      <w:r>
-        <w:t xml:space="preserve">: </w:t>
+        <w:t xml:space="preserve">서버의 </w:t>
+      </w:r>
+      <w:proofErr w:type="gramStart"/>
+      <w:r>
+        <w:rPr>
+          <w:rFonts w:hint="eastAsia"/>
+        </w:rPr>
+        <w:t xml:space="preserve">종류 </w:t>
+      </w:r>
+      <w:r>
+        <w:t>:</w:t>
+      </w:r>
+      <w:proofErr w:type="gramEnd"/>
+      <w:r>
+        <w:t xml:space="preserve"> </w:t>
       </w:r>
       <w:r>
         <w:rPr>
@@ -149,10 +171,21 @@
         <w:rPr>
           <w:rFonts w:hint="eastAsia"/>
         </w:rPr>
-        <w:t xml:space="preserve">시스템 소프트웨어 종류 </w:t>
-      </w:r>
-      <w:r>
-        <w:t xml:space="preserve">: </w:t>
+        <w:t xml:space="preserve">시스템 소프트웨어 </w:t>
+      </w:r>
+      <w:proofErr w:type="gramStart"/>
+      <w:r>
+        <w:rPr>
+          <w:rFonts w:hint="eastAsia"/>
+        </w:rPr>
+        <w:t xml:space="preserve">종류 </w:t>
+      </w:r>
+      <w:r>
+        <w:t>:</w:t>
+      </w:r>
+      <w:proofErr w:type="gramEnd"/>
+      <w:r>
+        <w:t xml:space="preserve"> </w:t>
       </w:r>
       <w:r>
         <w:rPr>
@@ -178,10 +211,21 @@
         <w:rPr>
           <w:rFonts w:hint="eastAsia"/>
         </w:rPr>
-        <w:t xml:space="preserve">개발 소프트웨어 종류 </w:t>
-      </w:r>
-      <w:r>
-        <w:t xml:space="preserve">: </w:t>
+        <w:t xml:space="preserve">개발 소프트웨어 </w:t>
+      </w:r>
+      <w:proofErr w:type="gramStart"/>
+      <w:r>
+        <w:rPr>
+          <w:rFonts w:hint="eastAsia"/>
+        </w:rPr>
+        <w:t xml:space="preserve">종류 </w:t>
+      </w:r>
+      <w:r>
+        <w:t>:</w:t>
+      </w:r>
+      <w:proofErr w:type="gramEnd"/>
+      <w:r>
+        <w:t xml:space="preserve"> </w:t>
       </w:r>
       <w:r>
         <w:rPr>
@@ -325,11 +369,19 @@
       <w:r>
         <w:t xml:space="preserve">/ </w:t>
       </w:r>
-      <w:r>
-        <w:rPr>
-          <w:rFonts w:hint="eastAsia"/>
-        </w:rPr>
-        <w:t xml:space="preserve">이식성 </w:t>
+      <w:proofErr w:type="spellStart"/>
+      <w:r>
+        <w:rPr>
+          <w:rFonts w:hint="eastAsia"/>
+        </w:rPr>
+        <w:t>이식성</w:t>
+      </w:r>
+      <w:proofErr w:type="spellEnd"/>
+      <w:r>
+        <w:rPr>
+          <w:rFonts w:hint="eastAsia"/>
+        </w:rPr>
+        <w:t xml:space="preserve"> </w:t>
       </w:r>
       <w:r>
         <w:t xml:space="preserve">/ </w:t>
@@ -582,7 +634,21 @@
         <w:rPr>
           <w:rFonts w:hint="eastAsia"/>
         </w:rPr>
-        <w:t>시장 적시성,</w:t>
+        <w:t xml:space="preserve">시장 </w:t>
+      </w:r>
+      <w:proofErr w:type="spellStart"/>
+      <w:r>
+        <w:rPr>
+          <w:rFonts w:hint="eastAsia"/>
+        </w:rPr>
+        <w:t>적시성</w:t>
+      </w:r>
+      <w:proofErr w:type="spellEnd"/>
+      <w:r>
+        <w:rPr>
+          <w:rFonts w:hint="eastAsia"/>
+        </w:rPr>
+        <w:t>,</w:t>
       </w:r>
       <w:r>
         <w:t xml:space="preserve"> </w:t>
@@ -667,21 +733,31 @@
       <w:r>
         <w:t xml:space="preserve"> </w:t>
       </w:r>
-      <w:r>
-        <w:rPr>
-          <w:rFonts w:hint="eastAsia"/>
-        </w:rPr>
-        <w:t>변경성,</w:t>
-      </w:r>
-      <w:r>
-        <w:t xml:space="preserve"> </w:t>
-      </w:r>
+      <w:proofErr w:type="spellStart"/>
+      <w:r>
+        <w:rPr>
+          <w:rFonts w:hint="eastAsia"/>
+        </w:rPr>
+        <w:t>변경성</w:t>
+      </w:r>
+      <w:proofErr w:type="spellEnd"/>
+      <w:r>
+        <w:rPr>
+          <w:rFonts w:hint="eastAsia"/>
+        </w:rPr>
+        <w:t>,</w:t>
+      </w:r>
+      <w:r>
+        <w:t xml:space="preserve"> </w:t>
+      </w:r>
+      <w:proofErr w:type="spellStart"/>
       <w:r>
         <w:rPr>
           <w:rFonts w:hint="eastAsia"/>
         </w:rPr>
         <w:t>시험성</w:t>
       </w:r>
+      <w:proofErr w:type="spellEnd"/>
     </w:p>
     <w:p>
       <w:r>
@@ -776,11 +852,19 @@
       </w:r>
     </w:p>
     <w:p>
-      <w:r>
-        <w:rPr>
-          <w:rFonts w:hint="eastAsia"/>
-        </w:rPr>
-        <w:t xml:space="preserve">레이어패턴 </w:t>
+      <w:proofErr w:type="spellStart"/>
+      <w:r>
+        <w:rPr>
+          <w:rFonts w:hint="eastAsia"/>
+        </w:rPr>
+        <w:t>레이어패턴</w:t>
+      </w:r>
+      <w:proofErr w:type="spellEnd"/>
+      <w:r>
+        <w:rPr>
+          <w:rFonts w:hint="eastAsia"/>
+        </w:rPr>
+        <w:t xml:space="preserve"> </w:t>
       </w:r>
       <w:r>
         <w:t xml:space="preserve">– </w:t>
@@ -823,7 +907,21 @@
         <w:rPr>
           <w:rFonts w:hint="eastAsia"/>
         </w:rPr>
-        <w:t>데이터 스트림 절차의 각 단계를 필터로 캡슐화하여 파이프를 통해 전송하는 패턴</w:t>
+        <w:t xml:space="preserve">데이터 스트림 절차의 각 단계를 필터로 </w:t>
+      </w:r>
+      <w:proofErr w:type="spellStart"/>
+      <w:r>
+        <w:rPr>
+          <w:rFonts w:hint="eastAsia"/>
+        </w:rPr>
+        <w:t>캡슐화하여</w:t>
+      </w:r>
+      <w:proofErr w:type="spellEnd"/>
+      <w:r>
+        <w:rPr>
+          <w:rFonts w:hint="eastAsia"/>
+        </w:rPr>
+        <w:t xml:space="preserve"> 파이프를 통해 전송하는 패턴</w:t>
       </w:r>
     </w:p>
     <w:p>
@@ -878,7 +976,21 @@
         <w:rPr>
           <w:rFonts w:hint="eastAsia"/>
         </w:rPr>
-        <w:t xml:space="preserve">마스터-슬레이브 패턴 </w:t>
+        <w:t>마스터-</w:t>
+      </w:r>
+      <w:proofErr w:type="spellStart"/>
+      <w:r>
+        <w:rPr>
+          <w:rFonts w:hint="eastAsia"/>
+        </w:rPr>
+        <w:t>슬레이브</w:t>
+      </w:r>
+      <w:proofErr w:type="spellEnd"/>
+      <w:r>
+        <w:rPr>
+          <w:rFonts w:hint="eastAsia"/>
+        </w:rPr>
+        <w:t xml:space="preserve"> 패턴 </w:t>
       </w:r>
       <w:r>
         <w:t xml:space="preserve">/ </w:t>
@@ -979,10 +1091,21 @@
         <w:rPr>
           <w:rFonts w:hint="eastAsia"/>
         </w:rPr>
-        <w:t xml:space="preserve">객체지향의 구성 요소 </w:t>
-      </w:r>
-      <w:r>
-        <w:t xml:space="preserve">: </w:t>
+        <w:t xml:space="preserve">객체지향의 구성 </w:t>
+      </w:r>
+      <w:proofErr w:type="gramStart"/>
+      <w:r>
+        <w:rPr>
+          <w:rFonts w:hint="eastAsia"/>
+        </w:rPr>
+        <w:t xml:space="preserve">요소 </w:t>
+      </w:r>
+      <w:r>
+        <w:t>:</w:t>
+      </w:r>
+      <w:proofErr w:type="gramEnd"/>
+      <w:r>
+        <w:t xml:space="preserve"> </w:t>
       </w:r>
       <w:r>
         <w:rPr>
@@ -1014,10 +1137,21 @@
         <w:rPr>
           <w:rFonts w:hint="eastAsia"/>
         </w:rPr>
-        <w:t xml:space="preserve">객체지향의 특징 </w:t>
-      </w:r>
-      <w:r>
-        <w:t xml:space="preserve">: </w:t>
+        <w:t xml:space="preserve">객체지향의 </w:t>
+      </w:r>
+      <w:proofErr w:type="gramStart"/>
+      <w:r>
+        <w:rPr>
+          <w:rFonts w:hint="eastAsia"/>
+        </w:rPr>
+        <w:t xml:space="preserve">특징 </w:t>
+      </w:r>
+      <w:r>
+        <w:t>:</w:t>
+      </w:r>
+      <w:proofErr w:type="gramEnd"/>
+      <w:r>
+        <w:t xml:space="preserve"> </w:t>
       </w:r>
       <w:r>
         <w:rPr>
@@ -1037,11 +1171,19 @@
       <w:r>
         <w:t xml:space="preserve">/ </w:t>
       </w:r>
-      <w:r>
-        <w:rPr>
-          <w:rFonts w:hint="eastAsia"/>
-        </w:rPr>
-        <w:t xml:space="preserve">다형성 </w:t>
+      <w:proofErr w:type="spellStart"/>
+      <w:r>
+        <w:rPr>
+          <w:rFonts w:hint="eastAsia"/>
+        </w:rPr>
+        <w:t>다형성</w:t>
+      </w:r>
+      <w:proofErr w:type="spellEnd"/>
+      <w:r>
+        <w:rPr>
+          <w:rFonts w:hint="eastAsia"/>
+        </w:rPr>
+        <w:t xml:space="preserve"> </w:t>
       </w:r>
       <w:r>
         <w:t xml:space="preserve">/ </w:t>
@@ -1139,11 +1281,19 @@
       </w:r>
     </w:p>
     <w:p>
-      <w:r>
-        <w:rPr>
-          <w:rFonts w:hint="eastAsia"/>
-        </w:rPr>
-        <w:t xml:space="preserve">다형성 </w:t>
+      <w:proofErr w:type="spellStart"/>
+      <w:r>
+        <w:rPr>
+          <w:rFonts w:hint="eastAsia"/>
+        </w:rPr>
+        <w:t>다형성</w:t>
+      </w:r>
+      <w:proofErr w:type="spellEnd"/>
+      <w:r>
+        <w:rPr>
+          <w:rFonts w:hint="eastAsia"/>
+        </w:rPr>
+        <w:t xml:space="preserve"> </w:t>
       </w:r>
       <w:r>
         <w:t xml:space="preserve">– </w:t>
@@ -1180,25 +1330,572 @@
       </w:r>
     </w:p>
     <w:p>
+      <w:r>
+        <w:t>I</w:t>
+      </w:r>
+      <w:r>
+        <w:rPr>
+          <w:rFonts w:hint="eastAsia"/>
+        </w:rPr>
+        <w:t xml:space="preserve">s </w:t>
+      </w:r>
+      <w:r>
+        <w:t>member of / is instance of / is part of / is a</w:t>
+      </w:r>
+    </w:p>
+    <w:p/>
+    <w:p>
       <w:pPr>
         <w:rPr>
-          <w:rFonts w:hint="eastAsia"/>
+          <w:sz w:val="22"/>
+          <w:shd w:val="pct15" w:color="auto" w:fill="FFFFFF"/>
         </w:rPr>
       </w:pPr>
       <w:r>
-        <w:t>I</w:t>
-      </w:r>
-      <w:r>
-        <w:rPr>
-          <w:rFonts w:hint="eastAsia"/>
-        </w:rPr>
-        <w:t xml:space="preserve">s </w:t>
-      </w:r>
-      <w:r>
-        <w:t>member of / is instance of / is part of / is a</w:t>
+        <w:rPr>
+          <w:sz w:val="22"/>
+          <w:shd w:val="pct15" w:color="auto" w:fill="FFFFFF"/>
+        </w:rPr>
+        <w:t xml:space="preserve">066 </w:t>
+      </w:r>
+      <w:r>
+        <w:rPr>
+          <w:rFonts w:hint="eastAsia"/>
+          <w:sz w:val="22"/>
+          <w:shd w:val="pct15" w:color="auto" w:fill="FFFFFF"/>
+        </w:rPr>
+        <w:t>객체지향 분석 및 설계</w:t>
+      </w:r>
+    </w:p>
+    <w:p>
+      <w:r>
+        <w:rPr>
+          <w:rFonts w:hint="eastAsia"/>
+        </w:rPr>
+        <w:t xml:space="preserve">객체지향 분석 </w:t>
+      </w:r>
+      <w:r>
+        <w:t xml:space="preserve">– </w:t>
+      </w:r>
+      <w:r>
+        <w:rPr>
+          <w:rFonts w:hint="eastAsia"/>
+        </w:rPr>
+        <w:t>사용자의 요구사항과 관련된 객체,</w:t>
+      </w:r>
+      <w:r>
+        <w:t xml:space="preserve"> </w:t>
+      </w:r>
+      <w:r>
+        <w:rPr>
+          <w:rFonts w:hint="eastAsia"/>
+        </w:rPr>
+        <w:t>속성,</w:t>
+      </w:r>
+      <w:r>
+        <w:t xml:space="preserve"> </w:t>
+      </w:r>
+      <w:r>
+        <w:rPr>
+          <w:rFonts w:hint="eastAsia"/>
+        </w:rPr>
+        <w:t>연산,</w:t>
+      </w:r>
+      <w:r>
+        <w:t xml:space="preserve"> </w:t>
+      </w:r>
+      <w:r>
+        <w:rPr>
+          <w:rFonts w:hint="eastAsia"/>
+        </w:rPr>
+        <w:t>관계 등을 정의하여 모델링하는 작업</w:t>
+      </w:r>
+    </w:p>
+    <w:p>
+      <w:r>
+        <w:rPr>
+          <w:rFonts w:hint="eastAsia"/>
+        </w:rPr>
+        <w:t xml:space="preserve">객체지향 분석의 방법론 </w:t>
+      </w:r>
+      <w:r>
+        <w:t xml:space="preserve">– </w:t>
+      </w:r>
+      <w:proofErr w:type="spellStart"/>
+      <w:r>
+        <w:t>Rumbaugh</w:t>
+      </w:r>
+      <w:proofErr w:type="spellEnd"/>
+      <w:r>
+        <w:t xml:space="preserve"> </w:t>
+      </w:r>
+      <w:r>
+        <w:rPr>
+          <w:rFonts w:hint="eastAsia"/>
+        </w:rPr>
+        <w:t xml:space="preserve">방법 </w:t>
+      </w:r>
+      <w:r>
+        <w:t xml:space="preserve">/ </w:t>
+      </w:r>
+      <w:proofErr w:type="spellStart"/>
+      <w:r>
+        <w:t>Booch</w:t>
+      </w:r>
+      <w:proofErr w:type="spellEnd"/>
+      <w:r>
+        <w:t xml:space="preserve"> </w:t>
+      </w:r>
+      <w:r>
+        <w:rPr>
+          <w:rFonts w:hint="eastAsia"/>
+        </w:rPr>
+        <w:t xml:space="preserve">방법 </w:t>
+      </w:r>
+      <w:r>
+        <w:t xml:space="preserve">/ Jacobson </w:t>
+      </w:r>
+      <w:r>
+        <w:rPr>
+          <w:rFonts w:hint="eastAsia"/>
+        </w:rPr>
+        <w:t xml:space="preserve">방법 </w:t>
+      </w:r>
+      <w:r>
+        <w:t>/ Coad</w:t>
+      </w:r>
+      <w:r>
+        <w:rPr>
+          <w:rFonts w:hint="eastAsia"/>
+        </w:rPr>
+        <w:t xml:space="preserve">와 </w:t>
+      </w:r>
+      <w:r>
+        <w:t xml:space="preserve">Yourdon </w:t>
+      </w:r>
+      <w:r>
+        <w:rPr>
+          <w:rFonts w:hint="eastAsia"/>
+        </w:rPr>
+        <w:t xml:space="preserve">방법 </w:t>
+      </w:r>
+      <w:r>
+        <w:t xml:space="preserve">/ </w:t>
+      </w:r>
+      <w:proofErr w:type="spellStart"/>
+      <w:r>
+        <w:t>Wirfs</w:t>
+      </w:r>
+      <w:proofErr w:type="spellEnd"/>
+      <w:r>
+        <w:t xml:space="preserve">-Brock </w:t>
+      </w:r>
+      <w:r>
+        <w:rPr>
+          <w:rFonts w:hint="eastAsia"/>
+        </w:rPr>
+        <w:t>방법</w:t>
+      </w:r>
+    </w:p>
+    <w:p>
+      <w:proofErr w:type="spellStart"/>
+      <w:r>
+        <w:rPr>
+          <w:rFonts w:hint="eastAsia"/>
+        </w:rPr>
+        <w:t>럼바우</w:t>
+      </w:r>
+      <w:proofErr w:type="spellEnd"/>
+      <w:r>
+        <w:rPr>
+          <w:rFonts w:hint="eastAsia"/>
+        </w:rPr>
+        <w:t xml:space="preserve"> 분석 기법 </w:t>
+      </w:r>
+      <w:r>
+        <w:t xml:space="preserve">– </w:t>
+      </w:r>
+      <w:r>
+        <w:rPr>
+          <w:rFonts w:hint="eastAsia"/>
+        </w:rPr>
+        <w:t>모든 소프트웨어 구성 요소를 그래픽 표기법을 이용하여 모델링하는 기법</w:t>
+      </w:r>
+    </w:p>
+    <w:p>
+      <w:r>
+        <w:rPr>
+          <w:rFonts w:hint="eastAsia"/>
+        </w:rPr>
+        <w:t xml:space="preserve">객체 </w:t>
+      </w:r>
+      <w:r>
+        <w:t xml:space="preserve">/ </w:t>
+      </w:r>
+      <w:r>
+        <w:rPr>
+          <w:rFonts w:hint="eastAsia"/>
+        </w:rPr>
+        <w:t xml:space="preserve">동적 </w:t>
+      </w:r>
+      <w:r>
+        <w:t xml:space="preserve">/ </w:t>
+      </w:r>
+      <w:r>
+        <w:rPr>
+          <w:rFonts w:hint="eastAsia"/>
+        </w:rPr>
+        <w:t>기능 모델링</w:t>
+      </w:r>
+    </w:p>
+    <w:p>
+      <w:r>
+        <w:rPr>
+          <w:rFonts w:hint="eastAsia"/>
+        </w:rPr>
+        <w:t xml:space="preserve">객체 지향 설계 원칙 </w:t>
+      </w:r>
+      <w:r>
+        <w:t xml:space="preserve">– </w:t>
+      </w:r>
+      <w:r>
+        <w:rPr>
+          <w:rFonts w:hint="eastAsia"/>
+        </w:rPr>
+        <w:t xml:space="preserve">단일책임원칙 </w:t>
+      </w:r>
+      <w:r>
+        <w:t xml:space="preserve">/ </w:t>
+      </w:r>
+      <w:r>
+        <w:rPr>
+          <w:rFonts w:hint="eastAsia"/>
+        </w:rPr>
+        <w:t xml:space="preserve">개방-폐쇄 원칙 </w:t>
+      </w:r>
+      <w:r>
+        <w:t xml:space="preserve">/ </w:t>
+      </w:r>
+      <w:proofErr w:type="spellStart"/>
+      <w:r>
+        <w:rPr>
+          <w:rFonts w:hint="eastAsia"/>
+        </w:rPr>
+        <w:t>리스코프</w:t>
+      </w:r>
+      <w:proofErr w:type="spellEnd"/>
+      <w:r>
+        <w:rPr>
+          <w:rFonts w:hint="eastAsia"/>
+        </w:rPr>
+        <w:t xml:space="preserve"> 치환 원칙 </w:t>
+      </w:r>
+      <w:r>
+        <w:t xml:space="preserve">/ </w:t>
+      </w:r>
+      <w:r>
+        <w:rPr>
+          <w:rFonts w:hint="eastAsia"/>
+        </w:rPr>
+        <w:t xml:space="preserve">인터페이스 분리 원칙 </w:t>
+      </w:r>
+      <w:r>
+        <w:t xml:space="preserve">/ </w:t>
+      </w:r>
+      <w:r>
+        <w:rPr>
+          <w:rFonts w:hint="eastAsia"/>
+        </w:rPr>
+        <w:t>의존 역전 원칙</w:t>
+      </w:r>
+    </w:p>
+    <w:p/>
+    <w:p>
+      <w:pPr>
+        <w:rPr>
+          <w:sz w:val="22"/>
+          <w:shd w:val="pct15" w:color="auto" w:fill="FFFFFF"/>
+        </w:rPr>
+      </w:pPr>
+      <w:r>
+        <w:rPr>
+          <w:rFonts w:hint="eastAsia"/>
+          <w:sz w:val="22"/>
+          <w:shd w:val="pct15" w:color="auto" w:fill="FFFFFF"/>
+        </w:rPr>
+        <w:t xml:space="preserve">067 모듈 </w:t>
+      </w:r>
+    </w:p>
+    <w:p>
+      <w:pPr>
+        <w:rPr>
+          <w:rFonts w:hint="eastAsia"/>
+        </w:rPr>
+      </w:pPr>
+      <w:r>
+        <w:rPr>
+          <w:rFonts w:hint="eastAsia"/>
+        </w:rPr>
+        <w:t>- 모듈화를 통해 분리된 시스템의 각 기능</w:t>
+      </w:r>
+    </w:p>
+    <w:p>
+      <w:r>
+        <w:rPr>
+          <w:rFonts w:hint="eastAsia"/>
+          <w:color w:val="ED7D31" w:themeColor="accent2"/>
+        </w:rPr>
+        <w:t xml:space="preserve">결합도 </w:t>
       </w:r>
       <w:bookmarkStart w:id="0" w:name="_GoBack"/>
       <w:bookmarkEnd w:id="0"/>
+      <w:r>
+        <w:t xml:space="preserve">– </w:t>
+      </w:r>
+      <w:r>
+        <w:rPr>
+          <w:rFonts w:hint="eastAsia"/>
+        </w:rPr>
+        <w:t>모듈간의 상호 의존하는 정도</w:t>
+      </w:r>
+    </w:p>
+    <w:p>
+      <w:r>
+        <w:rPr>
+          <w:rFonts w:hint="eastAsia"/>
+        </w:rPr>
+        <w:t xml:space="preserve">내용 결합도 </w:t>
+      </w:r>
+      <w:r>
+        <w:t xml:space="preserve">– </w:t>
+      </w:r>
+      <w:r>
+        <w:rPr>
+          <w:rFonts w:hint="eastAsia"/>
+        </w:rPr>
+        <w:t xml:space="preserve">공통 결합도 </w:t>
+      </w:r>
+      <w:r>
+        <w:t xml:space="preserve">– </w:t>
+      </w:r>
+      <w:r>
+        <w:rPr>
+          <w:rFonts w:hint="eastAsia"/>
+        </w:rPr>
+        <w:t xml:space="preserve">외부 결합도 </w:t>
+      </w:r>
+      <w:r>
+        <w:t xml:space="preserve">– </w:t>
+      </w:r>
+      <w:r>
+        <w:rPr>
+          <w:rFonts w:hint="eastAsia"/>
+        </w:rPr>
+        <w:t xml:space="preserve">제어 결합도 </w:t>
+      </w:r>
+      <w:r>
+        <w:t xml:space="preserve">– </w:t>
+      </w:r>
+      <w:r>
+        <w:rPr>
+          <w:rFonts w:hint="eastAsia"/>
+        </w:rPr>
+        <w:t xml:space="preserve">스탬프 결합도 </w:t>
+      </w:r>
+      <w:r>
+        <w:t xml:space="preserve">– </w:t>
+      </w:r>
+      <w:r>
+        <w:rPr>
+          <w:rFonts w:hint="eastAsia"/>
+        </w:rPr>
+        <w:t>자료 결합도</w:t>
+      </w:r>
+    </w:p>
+    <w:p>
+      <w:r>
+        <w:rPr>
+          <w:rFonts w:hint="eastAsia"/>
+        </w:rPr>
+        <w:t xml:space="preserve">결합도 강함 </w:t>
+      </w:r>
+      <w:r>
+        <w:t xml:space="preserve">&lt;-                                                       -&gt; </w:t>
+      </w:r>
+      <w:r>
+        <w:rPr>
+          <w:rFonts w:hint="eastAsia"/>
+        </w:rPr>
+        <w:t>결합도 약함</w:t>
+      </w:r>
+    </w:p>
+    <w:p>
+      <w:r>
+        <w:rPr>
+          <w:rFonts w:hint="eastAsia"/>
+          <w:color w:val="ED7D31" w:themeColor="accent2"/>
+        </w:rPr>
+        <w:t>응집도</w:t>
+      </w:r>
+      <w:r>
+        <w:rPr>
+          <w:rFonts w:hint="eastAsia"/>
+        </w:rPr>
+        <w:t xml:space="preserve"> </w:t>
+      </w:r>
+      <w:r>
+        <w:t>–</w:t>
+      </w:r>
+      <w:r>
+        <w:rPr>
+          <w:rFonts w:hint="eastAsia"/>
+        </w:rPr>
+        <w:t xml:space="preserve"> 기능적 응집도 </w:t>
+      </w:r>
+      <w:r>
+        <w:t xml:space="preserve">– </w:t>
+      </w:r>
+      <w:r>
+        <w:rPr>
+          <w:rFonts w:hint="eastAsia"/>
+        </w:rPr>
+        <w:t xml:space="preserve">순차적 응집도 </w:t>
+      </w:r>
+      <w:r>
+        <w:t>–</w:t>
+      </w:r>
+      <w:r>
+        <w:t xml:space="preserve"> </w:t>
+      </w:r>
+      <w:r>
+        <w:rPr>
+          <w:rFonts w:hint="eastAsia"/>
+        </w:rPr>
+        <w:t xml:space="preserve">교환적 응집도 </w:t>
+      </w:r>
+      <w:r>
+        <w:t xml:space="preserve">– </w:t>
+      </w:r>
+      <w:r>
+        <w:rPr>
+          <w:rFonts w:hint="eastAsia"/>
+        </w:rPr>
+        <w:t xml:space="preserve">절차적 응집도 </w:t>
+      </w:r>
+      <w:r>
+        <w:t xml:space="preserve">– </w:t>
+      </w:r>
+      <w:r>
+        <w:rPr>
+          <w:rFonts w:hint="eastAsia"/>
+        </w:rPr>
+        <w:t xml:space="preserve">시간적 응집도 </w:t>
+      </w:r>
+      <w:r>
+        <w:t xml:space="preserve">– </w:t>
+      </w:r>
+      <w:r>
+        <w:rPr>
+          <w:rFonts w:hint="eastAsia"/>
+        </w:rPr>
+        <w:t xml:space="preserve">논리적 응집도 </w:t>
+      </w:r>
+      <w:r>
+        <w:t xml:space="preserve">– </w:t>
+      </w:r>
+      <w:r>
+        <w:rPr>
+          <w:rFonts w:hint="eastAsia"/>
+        </w:rPr>
+        <w:t>우연적 응집도</w:t>
+      </w:r>
+    </w:p>
+    <w:p>
+      <w:r>
+        <w:rPr>
+          <w:rFonts w:hint="eastAsia"/>
+        </w:rPr>
+        <w:t xml:space="preserve">응집도 강함 </w:t>
+      </w:r>
+      <w:r>
+        <w:t xml:space="preserve">&lt;-                                                       -&gt; </w:t>
+      </w:r>
+      <w:r>
+        <w:rPr>
+          <w:rFonts w:hint="eastAsia"/>
+        </w:rPr>
+        <w:t>응집도 약함</w:t>
+      </w:r>
+    </w:p>
+    <w:p>
+      <w:r>
+        <w:rPr>
+          <w:rFonts w:hint="eastAsia"/>
+        </w:rPr>
+        <w:t xml:space="preserve">팬인 </w:t>
+      </w:r>
+      <w:r>
+        <w:t xml:space="preserve">– </w:t>
+      </w:r>
+      <w:r>
+        <w:rPr>
+          <w:rFonts w:hint="eastAsia"/>
+        </w:rPr>
+        <w:t>어떤 모듈을 제어하는 모듈의 수</w:t>
+      </w:r>
+    </w:p>
+    <w:p>
+      <w:pPr>
+        <w:rPr>
+          <w:rFonts w:hint="eastAsia"/>
+        </w:rPr>
+      </w:pPr>
+      <w:r>
+        <w:rPr>
+          <w:rFonts w:hint="eastAsia"/>
+        </w:rPr>
+        <w:t xml:space="preserve">팬 아웃 </w:t>
+      </w:r>
+      <w:r>
+        <w:t xml:space="preserve">– </w:t>
+      </w:r>
+      <w:r>
+        <w:rPr>
+          <w:rFonts w:hint="eastAsia"/>
+        </w:rPr>
+        <w:t xml:space="preserve">어떤 모듈에 의해 제어되는 모듈의 수 </w:t>
+      </w:r>
+    </w:p>
+    <w:p>
+      <w:pPr>
+        <w:rPr>
+          <w:rFonts w:hint="eastAsia"/>
+        </w:rPr>
+      </w:pPr>
+      <w:r>
+        <w:rPr>
+          <w:rFonts w:hint="eastAsia"/>
+        </w:rPr>
+        <w:t>N-S</w:t>
+      </w:r>
+      <w:r>
+        <w:t xml:space="preserve"> </w:t>
+      </w:r>
+      <w:r>
+        <w:rPr>
+          <w:rFonts w:hint="eastAsia"/>
+        </w:rPr>
+        <w:t xml:space="preserve">차트 </w:t>
+      </w:r>
+      <w:r>
+        <w:t xml:space="preserve">– </w:t>
+      </w:r>
+      <w:r>
+        <w:rPr>
+          <w:rFonts w:hint="eastAsia"/>
+        </w:rPr>
+        <w:t>논리의 기술에 중점을 두고 도형을 이용해 표현하는 방법</w:t>
+      </w:r>
     </w:p>
     <w:sectPr>
       <w:pgSz w:w="11906" w:h="16838"/>

</xml_diff>

<commit_message>
update 4장 서버 프로그램 구현.docx 4장 068~069
</commit_message>
<xml_diff>
--- a/실기/4장 서버 프로그램 구현.docx
+++ b/실기/4장 서버 프로그램 구현.docx
@@ -1627,222 +1627,664 @@
       </w:r>
     </w:p>
     <w:p>
+      <w:r>
+        <w:rPr>
+          <w:rFonts w:hint="eastAsia"/>
+        </w:rPr>
+        <w:t>- 모듈화를 통해 분리된 시스템의 각 기능</w:t>
+      </w:r>
+    </w:p>
+    <w:p>
+      <w:r>
+        <w:rPr>
+          <w:rFonts w:hint="eastAsia"/>
+          <w:color w:val="ED7D31" w:themeColor="accent2"/>
+        </w:rPr>
+        <w:t xml:space="preserve">결합도 </w:t>
+      </w:r>
+      <w:r>
+        <w:t xml:space="preserve">– </w:t>
+      </w:r>
+      <w:r>
+        <w:rPr>
+          <w:rFonts w:hint="eastAsia"/>
+        </w:rPr>
+        <w:t>모듈간의 상호 의존하는 정도</w:t>
+      </w:r>
+    </w:p>
+    <w:p>
+      <w:r>
+        <w:rPr>
+          <w:rFonts w:hint="eastAsia"/>
+        </w:rPr>
+        <w:t xml:space="preserve">내용 결합도 </w:t>
+      </w:r>
+      <w:r>
+        <w:t xml:space="preserve">– </w:t>
+      </w:r>
+      <w:r>
+        <w:rPr>
+          <w:rFonts w:hint="eastAsia"/>
+        </w:rPr>
+        <w:t xml:space="preserve">공통 결합도 </w:t>
+      </w:r>
+      <w:r>
+        <w:t xml:space="preserve">– </w:t>
+      </w:r>
+      <w:r>
+        <w:rPr>
+          <w:rFonts w:hint="eastAsia"/>
+        </w:rPr>
+        <w:t xml:space="preserve">외부 결합도 </w:t>
+      </w:r>
+      <w:r>
+        <w:t xml:space="preserve">– </w:t>
+      </w:r>
+      <w:r>
+        <w:rPr>
+          <w:rFonts w:hint="eastAsia"/>
+        </w:rPr>
+        <w:t xml:space="preserve">제어 결합도 </w:t>
+      </w:r>
+      <w:r>
+        <w:t xml:space="preserve">– </w:t>
+      </w:r>
+      <w:r>
+        <w:rPr>
+          <w:rFonts w:hint="eastAsia"/>
+        </w:rPr>
+        <w:t xml:space="preserve">스탬프 결합도 </w:t>
+      </w:r>
+      <w:r>
+        <w:t xml:space="preserve">– </w:t>
+      </w:r>
+      <w:r>
+        <w:rPr>
+          <w:rFonts w:hint="eastAsia"/>
+        </w:rPr>
+        <w:t>자료 결합도</w:t>
+      </w:r>
+    </w:p>
+    <w:p>
+      <w:r>
+        <w:rPr>
+          <w:rFonts w:hint="eastAsia"/>
+        </w:rPr>
+        <w:t xml:space="preserve">결합도 강함 </w:t>
+      </w:r>
+      <w:r>
+        <w:t xml:space="preserve">&lt;-                                                       -&gt; </w:t>
+      </w:r>
+      <w:r>
+        <w:rPr>
+          <w:rFonts w:hint="eastAsia"/>
+        </w:rPr>
+        <w:t>결합도 약함</w:t>
+      </w:r>
+    </w:p>
+    <w:p>
+      <w:r>
+        <w:rPr>
+          <w:rFonts w:hint="eastAsia"/>
+          <w:color w:val="ED7D31" w:themeColor="accent2"/>
+        </w:rPr>
+        <w:t>응집도</w:t>
+      </w:r>
+      <w:r>
+        <w:rPr>
+          <w:rFonts w:hint="eastAsia"/>
+        </w:rPr>
+        <w:t xml:space="preserve"> </w:t>
+      </w:r>
+      <w:r>
+        <w:t>–</w:t>
+      </w:r>
+      <w:r>
+        <w:rPr>
+          <w:rFonts w:hint="eastAsia"/>
+        </w:rPr>
+        <w:t xml:space="preserve"> 기능적 응집도 </w:t>
+      </w:r>
+      <w:r>
+        <w:t xml:space="preserve">– </w:t>
+      </w:r>
+      <w:r>
+        <w:rPr>
+          <w:rFonts w:hint="eastAsia"/>
+        </w:rPr>
+        <w:t xml:space="preserve">순차적 응집도 </w:t>
+      </w:r>
+      <w:r>
+        <w:t>–</w:t>
+      </w:r>
+      <w:r>
+        <w:t xml:space="preserve"> </w:t>
+      </w:r>
+      <w:r>
+        <w:rPr>
+          <w:rFonts w:hint="eastAsia"/>
+        </w:rPr>
+        <w:t xml:space="preserve">교환적 응집도 </w:t>
+      </w:r>
+      <w:r>
+        <w:t xml:space="preserve">– </w:t>
+      </w:r>
+      <w:r>
+        <w:rPr>
+          <w:rFonts w:hint="eastAsia"/>
+        </w:rPr>
+        <w:t xml:space="preserve">절차적 응집도 </w:t>
+      </w:r>
+      <w:r>
+        <w:t xml:space="preserve">– </w:t>
+      </w:r>
+      <w:r>
+        <w:rPr>
+          <w:rFonts w:hint="eastAsia"/>
+        </w:rPr>
+        <w:t xml:space="preserve">시간적 응집도 </w:t>
+      </w:r>
+      <w:r>
+        <w:t xml:space="preserve">– </w:t>
+      </w:r>
+      <w:r>
+        <w:rPr>
+          <w:rFonts w:hint="eastAsia"/>
+        </w:rPr>
+        <w:t xml:space="preserve">논리적 응집도 </w:t>
+      </w:r>
+      <w:r>
+        <w:t xml:space="preserve">– </w:t>
+      </w:r>
+      <w:r>
+        <w:rPr>
+          <w:rFonts w:hint="eastAsia"/>
+        </w:rPr>
+        <w:t>우연적 응집도</w:t>
+      </w:r>
+    </w:p>
+    <w:p>
+      <w:r>
+        <w:rPr>
+          <w:rFonts w:hint="eastAsia"/>
+        </w:rPr>
+        <w:t xml:space="preserve">응집도 강함 </w:t>
+      </w:r>
+      <w:r>
+        <w:t xml:space="preserve">&lt;-                                                       -&gt; </w:t>
+      </w:r>
+      <w:r>
+        <w:rPr>
+          <w:rFonts w:hint="eastAsia"/>
+        </w:rPr>
+        <w:t>응집도 약함</w:t>
+      </w:r>
+    </w:p>
+    <w:p>
+      <w:r>
+        <w:rPr>
+          <w:rFonts w:hint="eastAsia"/>
+        </w:rPr>
+        <w:t xml:space="preserve">팬인 </w:t>
+      </w:r>
+      <w:r>
+        <w:t xml:space="preserve">– </w:t>
+      </w:r>
+      <w:r>
+        <w:rPr>
+          <w:rFonts w:hint="eastAsia"/>
+        </w:rPr>
+        <w:t>어떤 모듈을 제어하는 모듈의 수</w:t>
+      </w:r>
+    </w:p>
+    <w:p>
+      <w:r>
+        <w:rPr>
+          <w:rFonts w:hint="eastAsia"/>
+        </w:rPr>
+        <w:t xml:space="preserve">팬 아웃 </w:t>
+      </w:r>
+      <w:r>
+        <w:t xml:space="preserve">– </w:t>
+      </w:r>
+      <w:r>
+        <w:rPr>
+          <w:rFonts w:hint="eastAsia"/>
+        </w:rPr>
+        <w:t xml:space="preserve">어떤 모듈에 의해 제어되는 모듈의 수 </w:t>
+      </w:r>
+    </w:p>
+    <w:p>
+      <w:r>
+        <w:rPr>
+          <w:rFonts w:hint="eastAsia"/>
+        </w:rPr>
+        <w:t>N-S</w:t>
+      </w:r>
+      <w:r>
+        <w:t xml:space="preserve"> </w:t>
+      </w:r>
+      <w:r>
+        <w:rPr>
+          <w:rFonts w:hint="eastAsia"/>
+        </w:rPr>
+        <w:t xml:space="preserve">차트 </w:t>
+      </w:r>
+      <w:r>
+        <w:t xml:space="preserve">– </w:t>
+      </w:r>
+      <w:r>
+        <w:rPr>
+          <w:rFonts w:hint="eastAsia"/>
+        </w:rPr>
+        <w:t>논리의 기술에 중점을 두고 도형을 이용해 표현하는 방법</w:t>
+      </w:r>
+    </w:p>
+    <w:p/>
+    <w:p/>
+    <w:p>
       <w:pPr>
         <w:rPr>
-          <w:rFonts w:hint="eastAsia"/>
+          <w:sz w:val="22"/>
+          <w:shd w:val="pct15" w:color="auto" w:fill="FFFFFF"/>
         </w:rPr>
       </w:pPr>
       <w:r>
         <w:rPr>
           <w:rFonts w:hint="eastAsia"/>
-        </w:rPr>
-        <w:t>- 모듈화를 통해 분리된 시스템의 각 기능</w:t>
-      </w:r>
-    </w:p>
-    <w:p>
-      <w:r>
-        <w:rPr>
-          <w:rFonts w:hint="eastAsia"/>
-          <w:color w:val="ED7D31" w:themeColor="accent2"/>
-        </w:rPr>
-        <w:t xml:space="preserve">결합도 </w:t>
-      </w:r>
+          <w:sz w:val="22"/>
+          <w:shd w:val="pct15" w:color="auto" w:fill="FFFFFF"/>
+        </w:rPr>
+        <w:lastRenderedPageBreak/>
+        <w:t>0</w:t>
+      </w:r>
+      <w:r>
+        <w:rPr>
+          <w:sz w:val="22"/>
+          <w:shd w:val="pct15" w:color="auto" w:fill="FFFFFF"/>
+        </w:rPr>
+        <w:t xml:space="preserve">68 </w:t>
+      </w:r>
+      <w:r>
+        <w:rPr>
+          <w:rFonts w:hint="eastAsia"/>
+          <w:sz w:val="22"/>
+          <w:shd w:val="pct15" w:color="auto" w:fill="FFFFFF"/>
+        </w:rPr>
+        <w:t>단위 모듈</w:t>
+      </w:r>
+    </w:p>
+    <w:p>
+      <w:r>
+        <w:rPr>
+          <w:rFonts w:hint="eastAsia"/>
+        </w:rPr>
+        <w:t>- 소프트웨어 구현에 필요한 여러 동작 중 한 가지 동작을 수행하는 기능을 모듈로 구현하는 것</w:t>
+      </w:r>
+    </w:p>
+    <w:p>
+      <w:r>
+        <w:rPr>
+          <w:rFonts w:hint="eastAsia"/>
+        </w:rPr>
+        <w:t>구현 과정</w:t>
+      </w:r>
+    </w:p>
+    <w:p>
+      <w:r>
+        <w:rPr>
+          <w:rFonts w:hint="eastAsia"/>
+        </w:rPr>
+        <w:t xml:space="preserve">단위 기능 명세서 작성 </w:t>
+      </w:r>
+      <w:r>
+        <w:t xml:space="preserve">-&gt; </w:t>
+      </w:r>
+      <w:r>
+        <w:rPr>
+          <w:rFonts w:hint="eastAsia"/>
+        </w:rPr>
+        <w:t xml:space="preserve">입출력 기능 구현 </w:t>
+      </w:r>
+      <w:r>
+        <w:t xml:space="preserve">-&gt; </w:t>
+      </w:r>
+      <w:r>
+        <w:rPr>
+          <w:rFonts w:hint="eastAsia"/>
+        </w:rPr>
+        <w:t>알고리즘 구현</w:t>
+      </w:r>
+    </w:p>
+    <w:p>
+      <w:r>
+        <w:rPr>
+          <w:rFonts w:hint="eastAsia"/>
+        </w:rPr>
+        <w:t>IPC</w:t>
+      </w:r>
+      <w:r>
+        <w:t xml:space="preserve"> – </w:t>
+      </w:r>
+      <w:r>
+        <w:rPr>
+          <w:rFonts w:hint="eastAsia"/>
+        </w:rPr>
+        <w:t>모듈 간 통신 방식을 구현하기 위해 사용되는 대표적인 프로그래밍 인터페이스 집합</w:t>
+      </w:r>
+    </w:p>
+    <w:p>
+      <w:proofErr w:type="spellStart"/>
+      <w:r>
+        <w:rPr>
+          <w:rFonts w:hint="eastAsia"/>
+        </w:rPr>
+        <w:t>메소드</w:t>
+      </w:r>
+      <w:proofErr w:type="spellEnd"/>
+      <w:r>
+        <w:rPr>
+          <w:rFonts w:hint="eastAsia"/>
+        </w:rPr>
+        <w:t xml:space="preserve"> </w:t>
+      </w:r>
+      <w:r>
+        <w:t>5</w:t>
+      </w:r>
+      <w:r>
+        <w:rPr>
+          <w:rFonts w:hint="eastAsia"/>
+        </w:rPr>
+        <w:t>가지</w:t>
+      </w:r>
+    </w:p>
+    <w:p>
+      <w:r>
+        <w:rPr>
+          <w:rFonts w:hint="eastAsia"/>
+        </w:rPr>
+        <w:t xml:space="preserve">Shared Memory / Socket / Semaphores / </w:t>
+      </w:r>
+      <w:proofErr w:type="spellStart"/>
+      <w:r>
+        <w:rPr>
+          <w:rFonts w:hint="eastAsia"/>
+        </w:rPr>
+        <w:t>Pipes&amp;named</w:t>
+      </w:r>
+      <w:proofErr w:type="spellEnd"/>
+      <w:r>
+        <w:rPr>
+          <w:rFonts w:hint="eastAsia"/>
+        </w:rPr>
+        <w:t xml:space="preserve"> Pipes / Message Queueing</w:t>
+      </w:r>
+    </w:p>
+    <w:p>
+      <w:r>
+        <w:rPr>
+          <w:rFonts w:hint="eastAsia"/>
+        </w:rPr>
+        <w:t xml:space="preserve">단위 모듈 테스트 </w:t>
+      </w:r>
+      <w:r>
+        <w:t xml:space="preserve">– </w:t>
+      </w:r>
+      <w:r>
+        <w:rPr>
+          <w:rFonts w:hint="eastAsia"/>
+        </w:rPr>
+        <w:t>모듈이 정해진 기능을 정확히 수행하는 지 검증하는 것</w:t>
+      </w:r>
+    </w:p>
+    <w:p>
+      <w:r>
+        <w:rPr>
+          <w:rFonts w:hint="eastAsia"/>
+        </w:rPr>
+        <w:t xml:space="preserve">테스트 케이스 </w:t>
+      </w:r>
+      <w:r>
+        <w:t xml:space="preserve">– </w:t>
+      </w:r>
+      <w:r>
+        <w:rPr>
+          <w:rFonts w:hint="eastAsia"/>
+        </w:rPr>
+        <w:t xml:space="preserve">소프트웨어가 사용자의 요구사항을 정확하게 </w:t>
+      </w:r>
+      <w:proofErr w:type="spellStart"/>
+      <w:r>
+        <w:rPr>
+          <w:rFonts w:hint="eastAsia"/>
+        </w:rPr>
+        <w:t>준수했는지를</w:t>
+      </w:r>
+      <w:proofErr w:type="spellEnd"/>
+      <w:r>
+        <w:rPr>
+          <w:rFonts w:hint="eastAsia"/>
+        </w:rPr>
+        <w:t xml:space="preserve"> 확인하기 위한 테스트 항목에 대한 명세서</w:t>
+      </w:r>
+    </w:p>
+    <w:p>
+      <w:proofErr w:type="spellStart"/>
+      <w:r>
+        <w:rPr>
+          <w:rFonts w:hint="eastAsia"/>
+        </w:rPr>
+        <w:t>식별자</w:t>
+      </w:r>
+      <w:proofErr w:type="spellEnd"/>
+      <w:r>
+        <w:rPr>
+          <w:rFonts w:hint="eastAsia"/>
+        </w:rPr>
+        <w:t xml:space="preserve"> </w:t>
+      </w:r>
+      <w:r>
+        <w:t xml:space="preserve">/ </w:t>
+      </w:r>
+      <w:r>
+        <w:rPr>
+          <w:rFonts w:hint="eastAsia"/>
+        </w:rPr>
+        <w:t xml:space="preserve">테스트 항목 </w:t>
+      </w:r>
+      <w:r>
+        <w:t xml:space="preserve">/ </w:t>
+      </w:r>
+      <w:r>
+        <w:rPr>
+          <w:rFonts w:hint="eastAsia"/>
+        </w:rPr>
+        <w:t xml:space="preserve">입력 명세 </w:t>
+      </w:r>
+      <w:r>
+        <w:t xml:space="preserve">/ </w:t>
+      </w:r>
+      <w:r>
+        <w:rPr>
+          <w:rFonts w:hint="eastAsia"/>
+        </w:rPr>
+        <w:t xml:space="preserve">출력 명세 </w:t>
+      </w:r>
+      <w:r>
+        <w:t xml:space="preserve">/ </w:t>
+      </w:r>
+      <w:r>
+        <w:rPr>
+          <w:rFonts w:hint="eastAsia"/>
+        </w:rPr>
+        <w:t xml:space="preserve">환경 설정 </w:t>
+      </w:r>
+      <w:r>
+        <w:t xml:space="preserve">/ </w:t>
+      </w:r>
+      <w:r>
+        <w:rPr>
+          <w:rFonts w:hint="eastAsia"/>
+        </w:rPr>
+        <w:t xml:space="preserve">특수 절차 요구 </w:t>
+      </w:r>
+      <w:r>
+        <w:t xml:space="preserve">/ </w:t>
+      </w:r>
+      <w:r>
+        <w:rPr>
+          <w:rFonts w:hint="eastAsia"/>
+        </w:rPr>
+        <w:t xml:space="preserve">의존성 기술 </w:t>
+      </w:r>
+    </w:p>
+    <w:p/>
+    <w:p>
+      <w:pPr>
+        <w:rPr>
+          <w:sz w:val="22"/>
+          <w:shd w:val="pct15" w:color="auto" w:fill="FFFFFF"/>
+        </w:rPr>
+      </w:pPr>
+      <w:r>
+        <w:rPr>
+          <w:sz w:val="22"/>
+          <w:shd w:val="pct15" w:color="auto" w:fill="FFFFFF"/>
+        </w:rPr>
+        <w:t xml:space="preserve">069 </w:t>
+      </w:r>
+      <w:r>
+        <w:rPr>
+          <w:rFonts w:hint="eastAsia"/>
+          <w:sz w:val="22"/>
+          <w:shd w:val="pct15" w:color="auto" w:fill="FFFFFF"/>
+        </w:rPr>
+        <w:t>공통 모듈</w:t>
+      </w:r>
+    </w:p>
+    <w:p>
+      <w:r>
+        <w:rPr>
+          <w:rFonts w:hint="eastAsia"/>
+        </w:rPr>
+        <w:t>- 여러 프로그램에서 공통으로 사용할 수 있는 모듈</w:t>
+      </w:r>
+    </w:p>
+    <w:p>
+      <w:r>
+        <w:rPr>
+          <w:rFonts w:hint="eastAsia"/>
+        </w:rPr>
+        <w:t xml:space="preserve">명세 기법의 종류 </w:t>
+      </w:r>
+      <w:r>
+        <w:t xml:space="preserve">– </w:t>
+      </w:r>
+      <w:r>
+        <w:rPr>
+          <w:rFonts w:hint="eastAsia"/>
+        </w:rPr>
+        <w:t xml:space="preserve">정확성 </w:t>
+      </w:r>
+      <w:r>
+        <w:t xml:space="preserve">/ </w:t>
+      </w:r>
+      <w:r>
+        <w:rPr>
+          <w:rFonts w:hint="eastAsia"/>
+        </w:rPr>
+        <w:t xml:space="preserve">명확성 </w:t>
+      </w:r>
+      <w:r>
+        <w:t xml:space="preserve">/ </w:t>
+      </w:r>
+      <w:r>
+        <w:rPr>
+          <w:rFonts w:hint="eastAsia"/>
+        </w:rPr>
+        <w:t xml:space="preserve">완전성 </w:t>
+      </w:r>
+      <w:r>
+        <w:t xml:space="preserve">/ </w:t>
+      </w:r>
+      <w:r>
+        <w:rPr>
+          <w:rFonts w:hint="eastAsia"/>
+        </w:rPr>
+        <w:t xml:space="preserve">일관성 </w:t>
+      </w:r>
+      <w:r>
+        <w:t xml:space="preserve">/ </w:t>
+      </w:r>
+      <w:proofErr w:type="spellStart"/>
+      <w:r>
+        <w:rPr>
+          <w:rFonts w:hint="eastAsia"/>
+        </w:rPr>
+        <w:t>추적성</w:t>
+      </w:r>
+      <w:proofErr w:type="spellEnd"/>
+    </w:p>
+    <w:p>
+      <w:r>
+        <w:rPr>
+          <w:rFonts w:hint="eastAsia"/>
+        </w:rPr>
+        <w:t xml:space="preserve">재사용 </w:t>
+      </w:r>
+      <w:r>
+        <w:t xml:space="preserve">– </w:t>
+      </w:r>
+      <w:r>
+        <w:rPr>
+          <w:rFonts w:hint="eastAsia"/>
+        </w:rPr>
+        <w:t>이미 개발된 기능들을 새로운 시스템이나 기능 개발에 사용하기 적합하도록 최적화하는 작업</w:t>
+      </w:r>
+    </w:p>
+    <w:p>
+      <w:r>
+        <w:rPr>
+          <w:rFonts w:hint="eastAsia"/>
+        </w:rPr>
+        <w:t xml:space="preserve">재사용 규모에 따른 분류 </w:t>
+      </w:r>
+      <w:r>
+        <w:t xml:space="preserve">– </w:t>
+      </w:r>
+      <w:r>
+        <w:rPr>
+          <w:rFonts w:hint="eastAsia"/>
+        </w:rPr>
+        <w:t xml:space="preserve">함수와 객체 </w:t>
+      </w:r>
+      <w:r>
+        <w:t xml:space="preserve">/ </w:t>
+      </w:r>
+      <w:r>
+        <w:rPr>
+          <w:rFonts w:hint="eastAsia"/>
+        </w:rPr>
+        <w:t xml:space="preserve">컴포넌트 </w:t>
+      </w:r>
+      <w:r>
+        <w:t xml:space="preserve">/ </w:t>
+      </w:r>
+      <w:r>
+        <w:rPr>
+          <w:rFonts w:hint="eastAsia"/>
+        </w:rPr>
+        <w:t>애플리케이션</w:t>
+      </w:r>
+    </w:p>
+    <w:p>
+      <w:pPr>
+        <w:rPr>
+          <w:rFonts w:hint="eastAsia"/>
+        </w:rPr>
+      </w:pPr>
       <w:bookmarkStart w:id="0" w:name="_GoBack"/>
       <w:bookmarkEnd w:id="0"/>
-      <w:r>
-        <w:t xml:space="preserve">– </w:t>
-      </w:r>
-      <w:r>
-        <w:rPr>
-          <w:rFonts w:hint="eastAsia"/>
-        </w:rPr>
-        <w:t>모듈간의 상호 의존하는 정도</w:t>
-      </w:r>
-    </w:p>
-    <w:p>
-      <w:r>
-        <w:rPr>
-          <w:rFonts w:hint="eastAsia"/>
-        </w:rPr>
-        <w:t xml:space="preserve">내용 결합도 </w:t>
-      </w:r>
-      <w:r>
-        <w:t xml:space="preserve">– </w:t>
-      </w:r>
-      <w:r>
-        <w:rPr>
-          <w:rFonts w:hint="eastAsia"/>
-        </w:rPr>
-        <w:t xml:space="preserve">공통 결합도 </w:t>
-      </w:r>
-      <w:r>
-        <w:t xml:space="preserve">– </w:t>
-      </w:r>
-      <w:r>
-        <w:rPr>
-          <w:rFonts w:hint="eastAsia"/>
-        </w:rPr>
-        <w:t xml:space="preserve">외부 결합도 </w:t>
-      </w:r>
-      <w:r>
-        <w:t xml:space="preserve">– </w:t>
-      </w:r>
-      <w:r>
-        <w:rPr>
-          <w:rFonts w:hint="eastAsia"/>
-        </w:rPr>
-        <w:t xml:space="preserve">제어 결합도 </w:t>
-      </w:r>
-      <w:r>
-        <w:t xml:space="preserve">– </w:t>
-      </w:r>
-      <w:r>
-        <w:rPr>
-          <w:rFonts w:hint="eastAsia"/>
-        </w:rPr>
-        <w:t xml:space="preserve">스탬프 결합도 </w:t>
-      </w:r>
-      <w:r>
-        <w:t xml:space="preserve">– </w:t>
-      </w:r>
-      <w:r>
-        <w:rPr>
-          <w:rFonts w:hint="eastAsia"/>
-        </w:rPr>
-        <w:t>자료 결합도</w:t>
-      </w:r>
-    </w:p>
-    <w:p>
-      <w:r>
-        <w:rPr>
-          <w:rFonts w:hint="eastAsia"/>
-        </w:rPr>
-        <w:t xml:space="preserve">결합도 강함 </w:t>
-      </w:r>
-      <w:r>
-        <w:t xml:space="preserve">&lt;-                                                       -&gt; </w:t>
-      </w:r>
-      <w:r>
-        <w:rPr>
-          <w:rFonts w:hint="eastAsia"/>
-        </w:rPr>
-        <w:t>결합도 약함</w:t>
-      </w:r>
-    </w:p>
-    <w:p>
-      <w:r>
-        <w:rPr>
-          <w:rFonts w:hint="eastAsia"/>
-          <w:color w:val="ED7D31" w:themeColor="accent2"/>
-        </w:rPr>
-        <w:t>응집도</w:t>
-      </w:r>
-      <w:r>
-        <w:rPr>
-          <w:rFonts w:hint="eastAsia"/>
-        </w:rPr>
-        <w:t xml:space="preserve"> </w:t>
-      </w:r>
-      <w:r>
-        <w:t>–</w:t>
-      </w:r>
-      <w:r>
-        <w:rPr>
-          <w:rFonts w:hint="eastAsia"/>
-        </w:rPr>
-        <w:t xml:space="preserve"> 기능적 응집도 </w:t>
-      </w:r>
-      <w:r>
-        <w:t xml:space="preserve">– </w:t>
-      </w:r>
-      <w:r>
-        <w:rPr>
-          <w:rFonts w:hint="eastAsia"/>
-        </w:rPr>
-        <w:t xml:space="preserve">순차적 응집도 </w:t>
-      </w:r>
-      <w:r>
-        <w:t>–</w:t>
-      </w:r>
-      <w:r>
-        <w:t xml:space="preserve"> </w:t>
-      </w:r>
-      <w:r>
-        <w:rPr>
-          <w:rFonts w:hint="eastAsia"/>
-        </w:rPr>
-        <w:t xml:space="preserve">교환적 응집도 </w:t>
-      </w:r>
-      <w:r>
-        <w:t xml:space="preserve">– </w:t>
-      </w:r>
-      <w:r>
-        <w:rPr>
-          <w:rFonts w:hint="eastAsia"/>
-        </w:rPr>
-        <w:t xml:space="preserve">절차적 응집도 </w:t>
-      </w:r>
-      <w:r>
-        <w:t xml:space="preserve">– </w:t>
-      </w:r>
-      <w:r>
-        <w:rPr>
-          <w:rFonts w:hint="eastAsia"/>
-        </w:rPr>
-        <w:t xml:space="preserve">시간적 응집도 </w:t>
-      </w:r>
-      <w:r>
-        <w:t xml:space="preserve">– </w:t>
-      </w:r>
-      <w:r>
-        <w:rPr>
-          <w:rFonts w:hint="eastAsia"/>
-        </w:rPr>
-        <w:t xml:space="preserve">논리적 응집도 </w:t>
-      </w:r>
-      <w:r>
-        <w:t xml:space="preserve">– </w:t>
-      </w:r>
-      <w:r>
-        <w:rPr>
-          <w:rFonts w:hint="eastAsia"/>
-        </w:rPr>
-        <w:t>우연적 응집도</w:t>
-      </w:r>
-    </w:p>
-    <w:p>
-      <w:r>
-        <w:rPr>
-          <w:rFonts w:hint="eastAsia"/>
-        </w:rPr>
-        <w:t xml:space="preserve">응집도 강함 </w:t>
-      </w:r>
-      <w:r>
-        <w:t xml:space="preserve">&lt;-                                                       -&gt; </w:t>
-      </w:r>
-      <w:r>
-        <w:rPr>
-          <w:rFonts w:hint="eastAsia"/>
-        </w:rPr>
-        <w:t>응집도 약함</w:t>
-      </w:r>
-    </w:p>
-    <w:p>
-      <w:r>
-        <w:rPr>
-          <w:rFonts w:hint="eastAsia"/>
-        </w:rPr>
-        <w:t xml:space="preserve">팬인 </w:t>
-      </w:r>
-      <w:r>
-        <w:t xml:space="preserve">– </w:t>
-      </w:r>
-      <w:r>
-        <w:rPr>
-          <w:rFonts w:hint="eastAsia"/>
-        </w:rPr>
-        <w:t>어떤 모듈을 제어하는 모듈의 수</w:t>
-      </w:r>
     </w:p>
     <w:p>
       <w:pPr>
@@ -1850,52 +2292,6 @@
           <w:rFonts w:hint="eastAsia"/>
         </w:rPr>
       </w:pPr>
-      <w:r>
-        <w:rPr>
-          <w:rFonts w:hint="eastAsia"/>
-        </w:rPr>
-        <w:t xml:space="preserve">팬 아웃 </w:t>
-      </w:r>
-      <w:r>
-        <w:t xml:space="preserve">– </w:t>
-      </w:r>
-      <w:r>
-        <w:rPr>
-          <w:rFonts w:hint="eastAsia"/>
-        </w:rPr>
-        <w:t xml:space="preserve">어떤 모듈에 의해 제어되는 모듈의 수 </w:t>
-      </w:r>
-    </w:p>
-    <w:p>
-      <w:pPr>
-        <w:rPr>
-          <w:rFonts w:hint="eastAsia"/>
-        </w:rPr>
-      </w:pPr>
-      <w:r>
-        <w:rPr>
-          <w:rFonts w:hint="eastAsia"/>
-        </w:rPr>
-        <w:t>N-S</w:t>
-      </w:r>
-      <w:r>
-        <w:t xml:space="preserve"> </w:t>
-      </w:r>
-      <w:r>
-        <w:rPr>
-          <w:rFonts w:hint="eastAsia"/>
-        </w:rPr>
-        <w:t xml:space="preserve">차트 </w:t>
-      </w:r>
-      <w:r>
-        <w:t xml:space="preserve">– </w:t>
-      </w:r>
-      <w:r>
-        <w:rPr>
-          <w:rFonts w:hint="eastAsia"/>
-        </w:rPr>
-        <w:t>논리의 기술에 중점을 두고 도형을 이용해 표현하는 방법</w:t>
-      </w:r>
     </w:p>
     <w:sectPr>
       <w:pgSz w:w="11906" w:h="16838"/>

</xml_diff>

<commit_message>
update 4장 서버 프로그램 구현.docx 4장 070~071
</commit_message>
<xml_diff>
--- a/실기/4장 서버 프로그램 구현.docx
+++ b/실기/4장 서버 프로그램 구현.docx
@@ -2277,21 +2277,570 @@
         <w:t>애플리케이션</w:t>
       </w:r>
     </w:p>
+    <w:p/>
     <w:p>
       <w:pPr>
         <w:rPr>
-          <w:rFonts w:hint="eastAsia"/>
+          <w:sz w:val="22"/>
+          <w:shd w:val="pct15" w:color="auto" w:fill="FFFFFF"/>
         </w:rPr>
       </w:pPr>
+      <w:r>
+        <w:rPr>
+          <w:rFonts w:hint="eastAsia"/>
+          <w:sz w:val="22"/>
+          <w:shd w:val="pct15" w:color="auto" w:fill="FFFFFF"/>
+        </w:rPr>
+        <w:t>0</w:t>
+      </w:r>
+      <w:r>
+        <w:rPr>
+          <w:sz w:val="22"/>
+          <w:shd w:val="pct15" w:color="auto" w:fill="FFFFFF"/>
+        </w:rPr>
+        <w:t xml:space="preserve">70 </w:t>
+      </w:r>
+      <w:r>
+        <w:rPr>
+          <w:rFonts w:hint="eastAsia"/>
+          <w:sz w:val="22"/>
+          <w:shd w:val="pct15" w:color="auto" w:fill="FFFFFF"/>
+        </w:rPr>
+        <w:t>코드</w:t>
+      </w:r>
+    </w:p>
+    <w:p>
+      <w:r>
+        <w:rPr>
+          <w:rFonts w:hint="eastAsia"/>
+        </w:rPr>
+        <w:t>- 자료의 분류,</w:t>
+      </w:r>
+      <w:r>
+        <w:t xml:space="preserve"> </w:t>
+      </w:r>
+      <w:r>
+        <w:rPr>
+          <w:rFonts w:hint="eastAsia"/>
+        </w:rPr>
+        <w:t>조합,</w:t>
+      </w:r>
+      <w:r>
+        <w:t xml:space="preserve"> </w:t>
+      </w:r>
+      <w:r>
+        <w:rPr>
+          <w:rFonts w:hint="eastAsia"/>
+        </w:rPr>
+        <w:t>집계,</w:t>
+      </w:r>
+      <w:r>
+        <w:t xml:space="preserve"> </w:t>
+      </w:r>
+      <w:r>
+        <w:rPr>
+          <w:rFonts w:hint="eastAsia"/>
+        </w:rPr>
+        <w:t>추출을 용이하게 하기 위해 사용하는 기호</w:t>
+      </w:r>
+    </w:p>
+    <w:p>
+      <w:r>
+        <w:rPr>
+          <w:rFonts w:hint="eastAsia"/>
+        </w:rPr>
+        <w:t xml:space="preserve">코드의 주요 기능 </w:t>
+      </w:r>
+      <w:r>
+        <w:t>–</w:t>
+      </w:r>
+      <w:r>
+        <w:t xml:space="preserve"> </w:t>
+      </w:r>
+      <w:r>
+        <w:rPr>
+          <w:rFonts w:hint="eastAsia"/>
+        </w:rPr>
+        <w:t xml:space="preserve">식별 기능 </w:t>
+      </w:r>
+      <w:r>
+        <w:t xml:space="preserve">/ </w:t>
+      </w:r>
+      <w:r>
+        <w:rPr>
+          <w:rFonts w:hint="eastAsia"/>
+        </w:rPr>
+        <w:t xml:space="preserve">분류 기능 </w:t>
+      </w:r>
+      <w:r>
+        <w:t xml:space="preserve">/ </w:t>
+      </w:r>
+      <w:r>
+        <w:rPr>
+          <w:rFonts w:hint="eastAsia"/>
+        </w:rPr>
+        <w:t xml:space="preserve">배열 기능 </w:t>
+      </w:r>
+      <w:r>
+        <w:t xml:space="preserve">/ </w:t>
+      </w:r>
+      <w:r>
+        <w:rPr>
+          <w:rFonts w:hint="eastAsia"/>
+        </w:rPr>
+        <w:t xml:space="preserve">표준화 기능 </w:t>
+      </w:r>
+      <w:r>
+        <w:t xml:space="preserve">/ </w:t>
+      </w:r>
+      <w:r>
+        <w:rPr>
+          <w:rFonts w:hint="eastAsia"/>
+        </w:rPr>
+        <w:t>간소화 기능</w:t>
+      </w:r>
+    </w:p>
+    <w:p>
+      <w:r>
+        <w:rPr>
+          <w:rFonts w:hint="eastAsia"/>
+        </w:rPr>
+        <w:t xml:space="preserve">코드의 종류 </w:t>
+      </w:r>
+      <w:r>
+        <w:t xml:space="preserve">– </w:t>
+      </w:r>
+      <w:r>
+        <w:rPr>
+          <w:rFonts w:hint="eastAsia"/>
+        </w:rPr>
+        <w:t xml:space="preserve">순차 코드 </w:t>
+      </w:r>
+      <w:r>
+        <w:t xml:space="preserve">/ </w:t>
+      </w:r>
+      <w:r>
+        <w:rPr>
+          <w:rFonts w:hint="eastAsia"/>
+        </w:rPr>
+        <w:t xml:space="preserve">블록 코드 </w:t>
+      </w:r>
+      <w:r>
+        <w:t>/ 10</w:t>
+      </w:r>
+      <w:r>
+        <w:rPr>
+          <w:rFonts w:hint="eastAsia"/>
+        </w:rPr>
+        <w:t xml:space="preserve">진 코드 </w:t>
+      </w:r>
+      <w:r>
+        <w:t xml:space="preserve">/ </w:t>
+      </w:r>
+      <w:r>
+        <w:rPr>
+          <w:rFonts w:hint="eastAsia"/>
+        </w:rPr>
+        <w:t xml:space="preserve">그룹 분류 코드 </w:t>
+      </w:r>
+      <w:r>
+        <w:t xml:space="preserve">/ </w:t>
+      </w:r>
+      <w:r>
+        <w:rPr>
+          <w:rFonts w:hint="eastAsia"/>
+        </w:rPr>
+        <w:t xml:space="preserve">연상 코드 </w:t>
+      </w:r>
+      <w:r>
+        <w:t xml:space="preserve">/ </w:t>
+      </w:r>
+      <w:r>
+        <w:rPr>
+          <w:rFonts w:hint="eastAsia"/>
+        </w:rPr>
+        <w:t xml:space="preserve">표의 숫자 코드 </w:t>
+      </w:r>
+      <w:r>
+        <w:t xml:space="preserve">/ </w:t>
+      </w:r>
+      <w:r>
+        <w:rPr>
+          <w:rFonts w:hint="eastAsia"/>
+        </w:rPr>
+        <w:t>합성 코드</w:t>
+      </w:r>
+    </w:p>
+    <w:p/>
+    <w:p/>
+    <w:p>
+      <w:pPr>
+        <w:rPr>
+          <w:sz w:val="22"/>
+          <w:shd w:val="pct15" w:color="auto" w:fill="FFFFFF"/>
+        </w:rPr>
+      </w:pPr>
+      <w:r>
+        <w:rPr>
+          <w:rFonts w:hint="eastAsia"/>
+          <w:sz w:val="22"/>
+          <w:shd w:val="pct15" w:color="auto" w:fill="FFFFFF"/>
+        </w:rPr>
+        <w:lastRenderedPageBreak/>
+        <w:t>071 디자인 패턴</w:t>
+      </w:r>
+    </w:p>
+    <w:p>
+      <w:r>
+        <w:rPr>
+          <w:rFonts w:hint="eastAsia"/>
+        </w:rPr>
+        <w:t>- 모듈 간의 관계 및 인터페이스 설계할 때 참조할 수 있는 전형적인 해결 방식 또는 예제</w:t>
+      </w:r>
+    </w:p>
+    <w:p>
+      <w:r>
+        <w:rPr>
+          <w:rFonts w:hint="eastAsia"/>
+        </w:rPr>
+        <w:t xml:space="preserve">생성 패턴 </w:t>
+      </w:r>
+      <w:r>
+        <w:t xml:space="preserve">– </w:t>
+      </w:r>
+      <w:r>
+        <w:rPr>
+          <w:rFonts w:hint="eastAsia"/>
+        </w:rPr>
+        <w:t xml:space="preserve">추상 </w:t>
+      </w:r>
+      <w:proofErr w:type="spellStart"/>
+      <w:r>
+        <w:rPr>
+          <w:rFonts w:hint="eastAsia"/>
+        </w:rPr>
+        <w:t>팩토리</w:t>
+      </w:r>
+      <w:proofErr w:type="spellEnd"/>
+      <w:r>
+        <w:rPr>
+          <w:rFonts w:hint="eastAsia"/>
+        </w:rPr>
+        <w:t xml:space="preserve"> </w:t>
+      </w:r>
+      <w:r>
+        <w:t xml:space="preserve">/ </w:t>
+      </w:r>
+      <w:proofErr w:type="spellStart"/>
+      <w:r>
+        <w:rPr>
+          <w:rFonts w:hint="eastAsia"/>
+        </w:rPr>
+        <w:t>빌더</w:t>
+      </w:r>
+      <w:proofErr w:type="spellEnd"/>
+      <w:r>
+        <w:rPr>
+          <w:rFonts w:hint="eastAsia"/>
+        </w:rPr>
+        <w:t xml:space="preserve"> </w:t>
+      </w:r>
+      <w:r>
+        <w:t xml:space="preserve">/ </w:t>
+      </w:r>
+      <w:proofErr w:type="spellStart"/>
+      <w:r>
+        <w:rPr>
+          <w:rFonts w:hint="eastAsia"/>
+        </w:rPr>
+        <w:t>팩터리</w:t>
+      </w:r>
+      <w:proofErr w:type="spellEnd"/>
+      <w:r>
+        <w:rPr>
+          <w:rFonts w:hint="eastAsia"/>
+        </w:rPr>
+        <w:t xml:space="preserve"> </w:t>
+      </w:r>
+      <w:proofErr w:type="spellStart"/>
+      <w:r>
+        <w:rPr>
+          <w:rFonts w:hint="eastAsia"/>
+        </w:rPr>
+        <w:t>메소드</w:t>
+      </w:r>
+      <w:proofErr w:type="spellEnd"/>
+      <w:r>
+        <w:rPr>
+          <w:rFonts w:hint="eastAsia"/>
+        </w:rPr>
+        <w:t xml:space="preserve"> </w:t>
+      </w:r>
+      <w:r>
+        <w:t xml:space="preserve">/ </w:t>
+      </w:r>
+      <w:proofErr w:type="spellStart"/>
+      <w:r>
+        <w:rPr>
+          <w:rFonts w:hint="eastAsia"/>
+        </w:rPr>
+        <w:t>프로토타입</w:t>
+      </w:r>
+      <w:proofErr w:type="spellEnd"/>
+      <w:r>
+        <w:rPr>
+          <w:rFonts w:hint="eastAsia"/>
+        </w:rPr>
+        <w:t xml:space="preserve"> </w:t>
+      </w:r>
+      <w:r>
+        <w:t xml:space="preserve">/ </w:t>
+      </w:r>
+      <w:proofErr w:type="spellStart"/>
+      <w:r>
+        <w:rPr>
+          <w:rFonts w:hint="eastAsia"/>
+        </w:rPr>
+        <w:t>싱글톤</w:t>
+      </w:r>
+      <w:proofErr w:type="spellEnd"/>
+      <w:r>
+        <w:rPr>
+          <w:rFonts w:hint="eastAsia"/>
+        </w:rPr>
+        <w:t xml:space="preserve"> </w:t>
+      </w:r>
+    </w:p>
+    <w:p>
+      <w:r>
+        <w:rPr>
+          <w:rFonts w:hint="eastAsia"/>
+        </w:rPr>
+        <w:t xml:space="preserve">구조 패턴 </w:t>
+      </w:r>
+      <w:r>
+        <w:t xml:space="preserve">– </w:t>
+      </w:r>
+      <w:r>
+        <w:rPr>
+          <w:rFonts w:hint="eastAsia"/>
+        </w:rPr>
+        <w:t xml:space="preserve">어댑터 </w:t>
+      </w:r>
+      <w:r>
+        <w:t xml:space="preserve">/ </w:t>
+      </w:r>
+      <w:r>
+        <w:rPr>
+          <w:rFonts w:hint="eastAsia"/>
+        </w:rPr>
+        <w:t xml:space="preserve">브리지 </w:t>
+      </w:r>
+      <w:r>
+        <w:t xml:space="preserve">/ </w:t>
+      </w:r>
+      <w:proofErr w:type="spellStart"/>
+      <w:r>
+        <w:rPr>
+          <w:rFonts w:hint="eastAsia"/>
+        </w:rPr>
+        <w:t>컴포지트</w:t>
+      </w:r>
+      <w:proofErr w:type="spellEnd"/>
+      <w:r>
+        <w:rPr>
+          <w:rFonts w:hint="eastAsia"/>
+        </w:rPr>
+        <w:t xml:space="preserve"> </w:t>
+      </w:r>
+      <w:r>
+        <w:t xml:space="preserve">/ </w:t>
+      </w:r>
+      <w:proofErr w:type="spellStart"/>
+      <w:r>
+        <w:rPr>
+          <w:rFonts w:hint="eastAsia"/>
+        </w:rPr>
+        <w:t>데코레이터</w:t>
+      </w:r>
+      <w:proofErr w:type="spellEnd"/>
+      <w:r>
+        <w:rPr>
+          <w:rFonts w:hint="eastAsia"/>
+        </w:rPr>
+        <w:t xml:space="preserve"> </w:t>
+      </w:r>
+      <w:r>
+        <w:t xml:space="preserve">/ </w:t>
+      </w:r>
+      <w:proofErr w:type="spellStart"/>
+      <w:r>
+        <w:rPr>
+          <w:rFonts w:hint="eastAsia"/>
+        </w:rPr>
+        <w:t>퍼싸드</w:t>
+      </w:r>
+      <w:proofErr w:type="spellEnd"/>
+      <w:r>
+        <w:rPr>
+          <w:rFonts w:hint="eastAsia"/>
+        </w:rPr>
+        <w:t xml:space="preserve"> </w:t>
+      </w:r>
+      <w:r>
+        <w:t xml:space="preserve">/ </w:t>
+      </w:r>
+      <w:r>
+        <w:rPr>
+          <w:rFonts w:hint="eastAsia"/>
+        </w:rPr>
+        <w:t xml:space="preserve">플라이웨이트 </w:t>
+      </w:r>
+      <w:r>
+        <w:t xml:space="preserve">/ </w:t>
+      </w:r>
+      <w:r>
+        <w:rPr>
+          <w:rFonts w:hint="eastAsia"/>
+        </w:rPr>
+        <w:t>프록시</w:t>
+      </w:r>
+    </w:p>
+    <w:p>
+      <w:pPr>
+        <w:rPr>
+          <w:rFonts w:hint="eastAsia"/>
+        </w:rPr>
+      </w:pPr>
+      <w:r>
+        <w:rPr>
+          <w:rFonts w:hint="eastAsia"/>
+        </w:rPr>
+        <w:t xml:space="preserve">행위 패턴 </w:t>
+      </w:r>
+      <w:r>
+        <w:t xml:space="preserve">– </w:t>
+      </w:r>
+      <w:r>
+        <w:rPr>
+          <w:rFonts w:hint="eastAsia"/>
+        </w:rPr>
+        <w:t xml:space="preserve">책임 연쇄 </w:t>
+      </w:r>
+      <w:r>
+        <w:t xml:space="preserve">/ </w:t>
+      </w:r>
+      <w:r>
+        <w:rPr>
+          <w:rFonts w:hint="eastAsia"/>
+        </w:rPr>
+        <w:t xml:space="preserve">커맨드 </w:t>
+      </w:r>
+      <w:r>
+        <w:t xml:space="preserve">/ </w:t>
+      </w:r>
+      <w:r>
+        <w:rPr>
+          <w:rFonts w:hint="eastAsia"/>
+        </w:rPr>
+        <w:t xml:space="preserve">인터프리터 </w:t>
+      </w:r>
+      <w:r>
+        <w:t xml:space="preserve">/ </w:t>
+      </w:r>
+      <w:r>
+        <w:rPr>
+          <w:rFonts w:hint="eastAsia"/>
+        </w:rPr>
+        <w:t xml:space="preserve">반복자 </w:t>
+      </w:r>
+      <w:r>
+        <w:t xml:space="preserve">/ </w:t>
+      </w:r>
+      <w:r>
+        <w:rPr>
+          <w:rFonts w:hint="eastAsia"/>
+        </w:rPr>
+        <w:t xml:space="preserve">중재자 </w:t>
+      </w:r>
+      <w:r>
+        <w:t xml:space="preserve">/ </w:t>
+      </w:r>
+      <w:proofErr w:type="spellStart"/>
+      <w:r>
+        <w:rPr>
+          <w:rFonts w:hint="eastAsia"/>
+        </w:rPr>
+        <w:t>메멘토</w:t>
+      </w:r>
+      <w:proofErr w:type="spellEnd"/>
+      <w:r>
+        <w:rPr>
+          <w:rFonts w:hint="eastAsia"/>
+        </w:rPr>
+        <w:t xml:space="preserve"> </w:t>
+      </w:r>
+      <w:r>
+        <w:t xml:space="preserve">/ </w:t>
+      </w:r>
+      <w:r>
+        <w:rPr>
+          <w:rFonts w:hint="eastAsia"/>
+        </w:rPr>
+        <w:t xml:space="preserve">옵서버 </w:t>
+      </w:r>
+      <w:r>
+        <w:t xml:space="preserve">/ </w:t>
+      </w:r>
+      <w:r>
+        <w:rPr>
+          <w:rFonts w:hint="eastAsia"/>
+        </w:rPr>
+        <w:t xml:space="preserve">상태 </w:t>
+      </w:r>
+      <w:r>
+        <w:t xml:space="preserve">/ </w:t>
+      </w:r>
+      <w:r>
+        <w:rPr>
+          <w:rFonts w:hint="eastAsia"/>
+        </w:rPr>
+        <w:t xml:space="preserve">전략 </w:t>
+      </w:r>
+      <w:r>
+        <w:t xml:space="preserve">/ </w:t>
+      </w:r>
+      <w:r>
+        <w:rPr>
+          <w:rFonts w:hint="eastAsia"/>
+        </w:rPr>
+        <w:t xml:space="preserve">템플릿 </w:t>
+      </w:r>
+      <w:proofErr w:type="spellStart"/>
+      <w:r>
+        <w:rPr>
+          <w:rFonts w:hint="eastAsia"/>
+        </w:rPr>
+        <w:t>메소드</w:t>
+      </w:r>
+      <w:proofErr w:type="spellEnd"/>
+      <w:r>
+        <w:rPr>
+          <w:rFonts w:hint="eastAsia"/>
+        </w:rPr>
+        <w:t xml:space="preserve"> </w:t>
+      </w:r>
+      <w:r>
+        <w:t xml:space="preserve">/ </w:t>
+      </w:r>
+      <w:r>
+        <w:rPr>
+          <w:rFonts w:hint="eastAsia"/>
+        </w:rPr>
+        <w:t>방문자</w:t>
+      </w:r>
       <w:bookmarkStart w:id="0" w:name="_GoBack"/>
       <w:bookmarkEnd w:id="0"/>
-    </w:p>
-    <w:p>
-      <w:pPr>
-        <w:rPr>
-          <w:rFonts w:hint="eastAsia"/>
-        </w:rPr>
-      </w:pPr>
     </w:p>
     <w:sectPr>
       <w:pgSz w:w="11906" w:h="16838"/>

</xml_diff>

<commit_message>
update 4장 서버 프로그램 구현.docx 4장 072~073
</commit_message>
<xml_diff>
--- a/실기/4장 서버 프로그램 구현.docx
+++ b/실기/4장 서버 프로그램 구현.docx
@@ -2707,137 +2707,440 @@
       </w:r>
     </w:p>
     <w:p>
+      <w:r>
+        <w:rPr>
+          <w:rFonts w:hint="eastAsia"/>
+        </w:rPr>
+        <w:t xml:space="preserve">행위 패턴 </w:t>
+      </w:r>
+      <w:r>
+        <w:t xml:space="preserve">– </w:t>
+      </w:r>
+      <w:r>
+        <w:rPr>
+          <w:rFonts w:hint="eastAsia"/>
+        </w:rPr>
+        <w:t xml:space="preserve">책임 연쇄 </w:t>
+      </w:r>
+      <w:r>
+        <w:t xml:space="preserve">/ </w:t>
+      </w:r>
+      <w:r>
+        <w:rPr>
+          <w:rFonts w:hint="eastAsia"/>
+        </w:rPr>
+        <w:t xml:space="preserve">커맨드 </w:t>
+      </w:r>
+      <w:r>
+        <w:t xml:space="preserve">/ </w:t>
+      </w:r>
+      <w:r>
+        <w:rPr>
+          <w:rFonts w:hint="eastAsia"/>
+        </w:rPr>
+        <w:t xml:space="preserve">인터프리터 </w:t>
+      </w:r>
+      <w:r>
+        <w:t xml:space="preserve">/ </w:t>
+      </w:r>
+      <w:r>
+        <w:rPr>
+          <w:rFonts w:hint="eastAsia"/>
+        </w:rPr>
+        <w:t xml:space="preserve">반복자 </w:t>
+      </w:r>
+      <w:r>
+        <w:t xml:space="preserve">/ </w:t>
+      </w:r>
+      <w:r>
+        <w:rPr>
+          <w:rFonts w:hint="eastAsia"/>
+        </w:rPr>
+        <w:t xml:space="preserve">중재자 </w:t>
+      </w:r>
+      <w:r>
+        <w:t xml:space="preserve">/ </w:t>
+      </w:r>
+      <w:proofErr w:type="spellStart"/>
+      <w:r>
+        <w:rPr>
+          <w:rFonts w:hint="eastAsia"/>
+        </w:rPr>
+        <w:t>메멘토</w:t>
+      </w:r>
+      <w:proofErr w:type="spellEnd"/>
+      <w:r>
+        <w:rPr>
+          <w:rFonts w:hint="eastAsia"/>
+        </w:rPr>
+        <w:t xml:space="preserve"> </w:t>
+      </w:r>
+      <w:r>
+        <w:t xml:space="preserve">/ </w:t>
+      </w:r>
+      <w:r>
+        <w:rPr>
+          <w:rFonts w:hint="eastAsia"/>
+        </w:rPr>
+        <w:t xml:space="preserve">옵서버 </w:t>
+      </w:r>
+      <w:r>
+        <w:t xml:space="preserve">/ </w:t>
+      </w:r>
+      <w:r>
+        <w:rPr>
+          <w:rFonts w:hint="eastAsia"/>
+        </w:rPr>
+        <w:t xml:space="preserve">상태 </w:t>
+      </w:r>
+      <w:r>
+        <w:t xml:space="preserve">/ </w:t>
+      </w:r>
+      <w:r>
+        <w:rPr>
+          <w:rFonts w:hint="eastAsia"/>
+        </w:rPr>
+        <w:t xml:space="preserve">전략 </w:t>
+      </w:r>
+      <w:r>
+        <w:t xml:space="preserve">/ </w:t>
+      </w:r>
+      <w:r>
+        <w:rPr>
+          <w:rFonts w:hint="eastAsia"/>
+        </w:rPr>
+        <w:t xml:space="preserve">템플릿 </w:t>
+      </w:r>
+      <w:proofErr w:type="spellStart"/>
+      <w:r>
+        <w:rPr>
+          <w:rFonts w:hint="eastAsia"/>
+        </w:rPr>
+        <w:t>메소드</w:t>
+      </w:r>
+      <w:proofErr w:type="spellEnd"/>
+      <w:r>
+        <w:rPr>
+          <w:rFonts w:hint="eastAsia"/>
+        </w:rPr>
+        <w:t xml:space="preserve"> </w:t>
+      </w:r>
+      <w:r>
+        <w:t xml:space="preserve">/ </w:t>
+      </w:r>
+      <w:r>
+        <w:rPr>
+          <w:rFonts w:hint="eastAsia"/>
+        </w:rPr>
+        <w:t>방문자</w:t>
+      </w:r>
+    </w:p>
+    <w:p/>
+    <w:p>
       <w:pPr>
         <w:rPr>
-          <w:rFonts w:hint="eastAsia"/>
+          <w:sz w:val="22"/>
+          <w:shd w:val="pct15" w:color="auto" w:fill="FFFFFF"/>
         </w:rPr>
       </w:pPr>
       <w:r>
         <w:rPr>
-          <w:rFonts w:hint="eastAsia"/>
-        </w:rPr>
-        <w:t xml:space="preserve">행위 패턴 </w:t>
-      </w:r>
-      <w:r>
-        <w:t xml:space="preserve">– </w:t>
-      </w:r>
-      <w:r>
-        <w:rPr>
-          <w:rFonts w:hint="eastAsia"/>
-        </w:rPr>
-        <w:t xml:space="preserve">책임 연쇄 </w:t>
-      </w:r>
-      <w:r>
-        <w:t xml:space="preserve">/ </w:t>
-      </w:r>
-      <w:r>
-        <w:rPr>
-          <w:rFonts w:hint="eastAsia"/>
-        </w:rPr>
-        <w:t xml:space="preserve">커맨드 </w:t>
-      </w:r>
-      <w:r>
-        <w:t xml:space="preserve">/ </w:t>
-      </w:r>
-      <w:r>
-        <w:rPr>
-          <w:rFonts w:hint="eastAsia"/>
-        </w:rPr>
-        <w:t xml:space="preserve">인터프리터 </w:t>
-      </w:r>
-      <w:r>
-        <w:t xml:space="preserve">/ </w:t>
-      </w:r>
-      <w:r>
-        <w:rPr>
-          <w:rFonts w:hint="eastAsia"/>
-        </w:rPr>
-        <w:t xml:space="preserve">반복자 </w:t>
-      </w:r>
-      <w:r>
-        <w:t xml:space="preserve">/ </w:t>
-      </w:r>
-      <w:r>
-        <w:rPr>
-          <w:rFonts w:hint="eastAsia"/>
-        </w:rPr>
-        <w:t xml:space="preserve">중재자 </w:t>
-      </w:r>
-      <w:r>
-        <w:t xml:space="preserve">/ </w:t>
+          <w:sz w:val="22"/>
+          <w:shd w:val="pct15" w:color="auto" w:fill="FFFFFF"/>
+        </w:rPr>
+        <w:t xml:space="preserve">072 </w:t>
+      </w:r>
+      <w:r>
+        <w:rPr>
+          <w:rFonts w:hint="eastAsia"/>
+          <w:sz w:val="22"/>
+          <w:shd w:val="pct15" w:color="auto" w:fill="FFFFFF"/>
+        </w:rPr>
+        <w:t>개발 지원 도구</w:t>
+      </w:r>
+    </w:p>
+    <w:p>
+      <w:r>
+        <w:rPr>
+          <w:rFonts w:hint="eastAsia"/>
+        </w:rPr>
+        <w:t xml:space="preserve">통합 개발 환경 </w:t>
+      </w:r>
+      <w:r>
+        <w:t xml:space="preserve">– </w:t>
+      </w:r>
+      <w:r>
+        <w:rPr>
+          <w:rFonts w:hint="eastAsia"/>
+        </w:rPr>
+        <w:t>개발에 필요한 환경,</w:t>
+      </w:r>
+      <w:r>
+        <w:t xml:space="preserve"> </w:t>
+      </w:r>
+      <w:r>
+        <w:rPr>
+          <w:rFonts w:hint="eastAsia"/>
+        </w:rPr>
+        <w:t>편집기,</w:t>
+      </w:r>
+      <w:r>
+        <w:t xml:space="preserve"> </w:t>
+      </w:r>
+      <w:r>
+        <w:rPr>
+          <w:rFonts w:hint="eastAsia"/>
+        </w:rPr>
+        <w:t>컴파일러,</w:t>
+      </w:r>
+      <w:r>
+        <w:t xml:space="preserve"> </w:t>
       </w:r>
       <w:proofErr w:type="spellStart"/>
       <w:r>
         <w:rPr>
           <w:rFonts w:hint="eastAsia"/>
         </w:rPr>
-        <w:t>메멘토</w:t>
+        <w:t>디버거</w:t>
       </w:r>
       <w:proofErr w:type="spellEnd"/>
       <w:r>
         <w:rPr>
           <w:rFonts w:hint="eastAsia"/>
         </w:rPr>
-        <w:t xml:space="preserve"> </w:t>
-      </w:r>
-      <w:r>
-        <w:t xml:space="preserve">/ </w:t>
-      </w:r>
-      <w:r>
-        <w:rPr>
-          <w:rFonts w:hint="eastAsia"/>
-        </w:rPr>
-        <w:t xml:space="preserve">옵서버 </w:t>
-      </w:r>
-      <w:r>
-        <w:t xml:space="preserve">/ </w:t>
-      </w:r>
-      <w:r>
-        <w:rPr>
-          <w:rFonts w:hint="eastAsia"/>
-        </w:rPr>
-        <w:t xml:space="preserve">상태 </w:t>
-      </w:r>
-      <w:r>
-        <w:t xml:space="preserve">/ </w:t>
-      </w:r>
-      <w:r>
-        <w:rPr>
-          <w:rFonts w:hint="eastAsia"/>
-        </w:rPr>
-        <w:t xml:space="preserve">전략 </w:t>
-      </w:r>
-      <w:r>
-        <w:t xml:space="preserve">/ </w:t>
-      </w:r>
-      <w:r>
-        <w:rPr>
-          <w:rFonts w:hint="eastAsia"/>
-        </w:rPr>
-        <w:t xml:space="preserve">템플릿 </w:t>
+        <w:t xml:space="preserve"> 등의 다양한 툴을 하나의 인터페이스로 통합하여 제공하는 환경</w:t>
+      </w:r>
+    </w:p>
+    <w:p>
+      <w:r>
+        <w:rPr>
+          <w:rFonts w:hint="eastAsia"/>
+        </w:rPr>
+        <w:t xml:space="preserve">통합 개발 환경 도구의 종류 </w:t>
+      </w:r>
+      <w:r>
+        <w:t xml:space="preserve">– </w:t>
+      </w:r>
+      <w:r>
+        <w:rPr>
+          <w:rFonts w:hint="eastAsia"/>
+        </w:rPr>
+        <w:t xml:space="preserve">이클립스 </w:t>
+      </w:r>
+      <w:r>
+        <w:t xml:space="preserve">/ </w:t>
       </w:r>
       <w:proofErr w:type="spellStart"/>
       <w:r>
         <w:rPr>
           <w:rFonts w:hint="eastAsia"/>
         </w:rPr>
-        <w:t>메소드</w:t>
+        <w:t>비주얼</w:t>
       </w:r>
       <w:proofErr w:type="spellEnd"/>
       <w:r>
         <w:rPr>
           <w:rFonts w:hint="eastAsia"/>
         </w:rPr>
-        <w:t xml:space="preserve"> </w:t>
-      </w:r>
-      <w:r>
-        <w:t xml:space="preserve">/ </w:t>
-      </w:r>
-      <w:r>
-        <w:rPr>
-          <w:rFonts w:hint="eastAsia"/>
-        </w:rPr>
-        <w:t>방문자</w:t>
+        <w:t xml:space="preserve"> 스튜디오 </w:t>
+      </w:r>
+      <w:r>
+        <w:t xml:space="preserve">/ </w:t>
+      </w:r>
+      <w:r>
+        <w:rPr>
+          <w:rFonts w:hint="eastAsia"/>
+        </w:rPr>
+        <w:t xml:space="preserve">엑스 코드 </w:t>
+      </w:r>
+      <w:r>
+        <w:t xml:space="preserve">/ </w:t>
+      </w:r>
+      <w:r>
+        <w:rPr>
+          <w:rFonts w:hint="eastAsia"/>
+        </w:rPr>
+        <w:t xml:space="preserve">안드로이드 스튜디오 </w:t>
+      </w:r>
+      <w:r>
+        <w:t xml:space="preserve">/ IDEA </w:t>
+      </w:r>
+    </w:p>
+    <w:p>
+      <w:r>
+        <w:rPr>
+          <w:rFonts w:hint="eastAsia"/>
+        </w:rPr>
+        <w:t xml:space="preserve">빌드 도구 </w:t>
+      </w:r>
+      <w:r>
+        <w:t>–</w:t>
+      </w:r>
+      <w:r>
+        <w:t xml:space="preserve"> </w:t>
+      </w:r>
+      <w:r>
+        <w:rPr>
+          <w:rFonts w:hint="eastAsia"/>
+        </w:rPr>
+        <w:t>소스 코드 파일들을 컴퓨터에서 실행할 수 있는 제품 소프트웨어로 변환하는 과정 또는 결과물</w:t>
+      </w:r>
+    </w:p>
+    <w:p>
+      <w:r>
+        <w:rPr>
+          <w:rFonts w:hint="eastAsia"/>
+        </w:rPr>
+        <w:t xml:space="preserve">빌드 도구 </w:t>
+      </w:r>
+      <w:r>
+        <w:rPr>
+          <w:rFonts w:hint="eastAsia"/>
+        </w:rPr>
+        <w:t xml:space="preserve">종류 </w:t>
+      </w:r>
+      <w:r>
+        <w:t xml:space="preserve">– Ant / Maven / </w:t>
+      </w:r>
+      <w:proofErr w:type="spellStart"/>
+      <w:r>
+        <w:t>Gradle</w:t>
+      </w:r>
+      <w:proofErr w:type="spellEnd"/>
+    </w:p>
+    <w:p>
+      <w:r>
+        <w:rPr>
+          <w:rFonts w:hint="eastAsia"/>
+        </w:rPr>
+        <w:t xml:space="preserve">협업 도구 </w:t>
+      </w:r>
+      <w:r>
+        <w:t>–</w:t>
+      </w:r>
+      <w:r>
+        <w:t xml:space="preserve"> </w:t>
+      </w:r>
+      <w:r>
+        <w:rPr>
+          <w:rFonts w:hint="eastAsia"/>
+        </w:rPr>
+        <w:t>개발에 참여하는 사람들이 서로 다른 작업 환경에서 원활히 프로젝트를 수행할 수 있도록 도와주는 도구</w:t>
+      </w:r>
+    </w:p>
+    <w:p/>
+    <w:p>
+      <w:pPr>
+        <w:rPr>
+          <w:sz w:val="22"/>
+          <w:shd w:val="pct15" w:color="auto" w:fill="FFFFFF"/>
+        </w:rPr>
+      </w:pPr>
+      <w:r>
+        <w:rPr>
+          <w:rFonts w:hint="eastAsia"/>
+          <w:sz w:val="22"/>
+          <w:shd w:val="pct15" w:color="auto" w:fill="FFFFFF"/>
+        </w:rPr>
+        <w:t>073 서버 개발</w:t>
+      </w:r>
+    </w:p>
+    <w:p>
+      <w:r>
+        <w:rPr>
+          <w:rFonts w:hint="eastAsia"/>
+        </w:rPr>
+        <w:t xml:space="preserve">- 웹 애플리케이션의 </w:t>
+      </w:r>
+      <w:proofErr w:type="spellStart"/>
+      <w:r>
+        <w:rPr>
+          <w:rFonts w:hint="eastAsia"/>
+        </w:rPr>
+        <w:t>로직을</w:t>
+      </w:r>
+      <w:proofErr w:type="spellEnd"/>
+      <w:r>
+        <w:rPr>
+          <w:rFonts w:hint="eastAsia"/>
+        </w:rPr>
+        <w:t xml:space="preserve"> 구현할 서버 프로그램을 제작하여 웹 애플리케이션 서버에 탑재하는 것</w:t>
+      </w:r>
+    </w:p>
+    <w:p>
+      <w:r>
+        <w:rPr>
+          <w:rFonts w:hint="eastAsia"/>
+        </w:rPr>
+        <w:t xml:space="preserve">서버 개발 프레임 워크 </w:t>
+      </w:r>
+      <w:r>
+        <w:t xml:space="preserve">– </w:t>
+      </w:r>
+      <w:r>
+        <w:rPr>
+          <w:rFonts w:hint="eastAsia"/>
+        </w:rPr>
+        <w:t>다양한 네트워크 설정,</w:t>
+      </w:r>
+      <w:r>
+        <w:t xml:space="preserve"> </w:t>
+      </w:r>
+      <w:r>
+        <w:rPr>
+          <w:rFonts w:hint="eastAsia"/>
+        </w:rPr>
+        <w:t>요청 및 응답 처리,</w:t>
+      </w:r>
+      <w:r>
+        <w:t xml:space="preserve"> </w:t>
+      </w:r>
+      <w:r>
+        <w:rPr>
+          <w:rFonts w:hint="eastAsia"/>
+        </w:rPr>
+        <w:t>아키텍처 모델 구현 등을 손쉽게 처리할 수 있도록 클래스나 인터페이스를 제공하는 소프트웨어</w:t>
+      </w:r>
+    </w:p>
+    <w:p>
+      <w:r>
+        <w:rPr>
+          <w:rFonts w:hint="eastAsia"/>
+        </w:rPr>
+        <w:t xml:space="preserve">종류 </w:t>
+      </w:r>
+      <w:r>
+        <w:t xml:space="preserve">– Spring / Node.js / Django / </w:t>
+      </w:r>
+      <w:proofErr w:type="spellStart"/>
+      <w:r>
+        <w:t>Codeignter</w:t>
+      </w:r>
+      <w:proofErr w:type="spellEnd"/>
+      <w:r>
+        <w:t xml:space="preserve"> / Ruby on Rails </w:t>
+      </w:r>
+    </w:p>
+    <w:p>
+      <w:pPr>
+        <w:rPr>
+          <w:rFonts w:hint="eastAsia"/>
+        </w:rPr>
+      </w:pPr>
+      <w:r>
+        <w:rPr>
+          <w:rFonts w:hint="eastAsia"/>
+        </w:rPr>
+        <w:t xml:space="preserve">서버 개발 과정 </w:t>
+      </w:r>
+      <w:r>
+        <w:t>– DTO/VO / SQL / DAO / Service / Controller</w:t>
+      </w:r>
+      <w:r>
+        <w:rPr>
+          <w:rFonts w:hint="eastAsia"/>
+        </w:rPr>
+        <w:t xml:space="preserve">를 각각 구현하는 과정 </w:t>
       </w:r>
       <w:bookmarkStart w:id="0" w:name="_GoBack"/>
       <w:bookmarkEnd w:id="0"/>

</xml_diff>